<commit_message>
git fluxo e como fazer comentários
ensina a comentar de maneira correta (o que eu não estou fazendo)
</commit_message>
<xml_diff>
--- a/Git e GitHub.docx
+++ b/Git e GitHub.docx
@@ -6255,14 +6255,11 @@
     <w:p>
       <w:pPr>
         <w:pStyle w:val="Heading1"/>
-        <w:rPr>
-          <w:rFonts w:ascii="Consolas" w:hAnsi="Consolas" w:eastAsia="Consolas" w:cs="Consolas"/>
-          <w:b w:val="0"/>
-          <w:bCs w:val="0"/>
-          <w:noProof w:val="0"/>
-          <w:color w:val="A31515"/>
-          <w:sz w:val="21"/>
-          <w:szCs w:val="21"/>
+        <w:shd w:val="clear" w:color="auto" w:fill="FFFFFF" w:themeFill="background1"/>
+        <w:spacing w:before="0" w:beforeAutospacing="off" w:after="0" w:afterAutospacing="off" w:line="780" w:lineRule="auto"/>
+        <w:rPr>
+          <w:rStyle w:val="Heading1Char"/>
+          <w:noProof w:val="0"/>
           <w:lang w:val="pt-BR"/>
         </w:rPr>
       </w:pPr>
@@ -6287,6 +6284,13 @@
         </w:rPr>
         <w:t>5</w:t>
       </w:r>
+      <w:r>
+        <w:rPr>
+          <w:noProof w:val="0"/>
+          <w:lang w:val="pt-BR"/>
+        </w:rPr>
+        <w:t xml:space="preserve"> - Anatomy of a commit message</w:t>
+      </w:r>
     </w:p>
     <w:p>
       <w:pPr>
@@ -6305,59 +6309,4170 @@
           <w:lang w:val="pt-BR"/>
         </w:rPr>
       </w:pPr>
+    </w:p>
+    <w:p>
+      <w:pPr>
+        <w:pStyle w:val="Heading2"/>
+        <w:shd w:val="clear" w:color="auto" w:fill="FFFFFF" w:themeFill="background1"/>
+        <w:spacing w:before="480" w:beforeAutospacing="off" w:after="240" w:afterAutospacing="off" w:line="420" w:lineRule="auto"/>
+      </w:pPr>
+      <w:r>
+        <w:rPr>
+          <w:rFonts w:ascii="Source Sans Pro" w:hAnsi="Source Sans Pro" w:eastAsia="Source Sans Pro" w:cs="Source Sans Pro"/>
+          <w:b w:val="1"/>
+          <w:bCs w:val="1"/>
+          <w:i w:val="0"/>
+          <w:iCs w:val="0"/>
+          <w:caps w:val="0"/>
+          <w:smallCaps w:val="0"/>
+          <w:noProof w:val="0"/>
+          <w:color w:val="1F1F1F"/>
+          <w:sz w:val="30"/>
+          <w:szCs w:val="30"/>
+          <w:lang w:val="pt-BR"/>
+        </w:rPr>
+        <w:t>Introduction</w:t>
+      </w:r>
+    </w:p>
+    <w:p>
+      <w:pPr>
+        <w:shd w:val="clear" w:color="auto" w:fill="FFFFFF" w:themeFill="background1"/>
+        <w:spacing w:before="120" w:beforeAutospacing="off" w:after="240" w:afterAutospacing="off" w:line="360" w:lineRule="auto"/>
+      </w:pPr>
+      <w:r>
+        <w:rPr>
+          <w:rFonts w:ascii="Source Sans Pro" w:hAnsi="Source Sans Pro" w:eastAsia="Source Sans Pro" w:cs="Source Sans Pro"/>
+          <w:b w:val="0"/>
+          <w:bCs w:val="0"/>
+          <w:i w:val="0"/>
+          <w:iCs w:val="0"/>
+          <w:caps w:val="0"/>
+          <w:smallCaps w:val="0"/>
+          <w:noProof w:val="0"/>
+          <w:color w:val="1F1F1F"/>
+          <w:sz w:val="24"/>
+          <w:szCs w:val="24"/>
+          <w:lang w:val="pt-BR"/>
+        </w:rPr>
+        <w:t xml:space="preserve">This follow-along reading is organized to match the content in the video that follows. It contains the same code shown in the next video. These code blocks will provide you with the opportunity to see how the code is written and can be used as a reference as you work through the course. </w:t>
+      </w:r>
+    </w:p>
+    <w:p>
+      <w:pPr>
+        <w:shd w:val="clear" w:color="auto" w:fill="FFFFFF" w:themeFill="background1"/>
+        <w:spacing w:before="120" w:beforeAutospacing="off" w:after="240" w:afterAutospacing="off" w:line="360" w:lineRule="auto"/>
+      </w:pPr>
+      <w:r>
+        <w:rPr>
+          <w:rFonts w:ascii="Source Sans Pro" w:hAnsi="Source Sans Pro" w:eastAsia="Source Sans Pro" w:cs="Source Sans Pro"/>
+          <w:b w:val="0"/>
+          <w:bCs w:val="0"/>
+          <w:i w:val="0"/>
+          <w:iCs w:val="0"/>
+          <w:caps w:val="0"/>
+          <w:smallCaps w:val="0"/>
+          <w:noProof w:val="0"/>
+          <w:color w:val="1F1F1F"/>
+          <w:sz w:val="24"/>
+          <w:szCs w:val="24"/>
+          <w:lang w:val="pt-BR"/>
+        </w:rPr>
+        <w:t>You can follow along in the reading as the instructor discusses the code or review the code after watching the video.</w:t>
+      </w:r>
     </w:p>
     <w:p>
       <w:pPr>
         <w:shd w:val="clear" w:color="auto" w:fill="FFFFFE"/>
         <w:spacing w:before="0" w:beforeAutospacing="off" w:after="0" w:afterAutospacing="off" w:line="285" w:lineRule="auto"/>
-        <w:rPr>
-          <w:rFonts w:ascii="Consolas" w:hAnsi="Consolas" w:eastAsia="Consolas" w:cs="Consolas"/>
-          <w:b w:val="0"/>
-          <w:bCs w:val="0"/>
-          <w:noProof w:val="0"/>
-          <w:color w:val="000000" w:themeColor="text1" w:themeTint="FF" w:themeShade="FF"/>
-          <w:sz w:val="21"/>
-          <w:szCs w:val="21"/>
-          <w:lang w:val="pt-BR"/>
-        </w:rPr>
-      </w:pPr>
+        <w:jc w:val="right"/>
+      </w:pPr>
+      <w:r>
+        <w:rPr>
+          <w:rFonts w:ascii="Consolas" w:hAnsi="Consolas" w:eastAsia="Consolas" w:cs="Consolas"/>
+          <w:b w:val="0"/>
+          <w:bCs w:val="0"/>
+          <w:i w:val="0"/>
+          <w:iCs w:val="0"/>
+          <w:caps w:val="0"/>
+          <w:smallCaps w:val="0"/>
+          <w:noProof w:val="0"/>
+          <w:color w:val="237893"/>
+          <w:sz w:val="21"/>
+          <w:szCs w:val="21"/>
+          <w:lang w:val="pt-BR"/>
+        </w:rPr>
+        <w:t>1</w:t>
+      </w:r>
     </w:p>
     <w:p>
       <w:pPr>
         <w:shd w:val="clear" w:color="auto" w:fill="FFFFFE"/>
         <w:spacing w:before="0" w:beforeAutospacing="off" w:after="0" w:afterAutospacing="off" w:line="285" w:lineRule="auto"/>
-        <w:rPr>
-          <w:rFonts w:ascii="Consolas" w:hAnsi="Consolas" w:eastAsia="Consolas" w:cs="Consolas"/>
-          <w:b w:val="0"/>
-          <w:bCs w:val="0"/>
+      </w:pPr>
+      <w:r>
+        <w:rPr>
+          <w:rFonts w:ascii="Consolas" w:hAnsi="Consolas" w:eastAsia="Consolas" w:cs="Consolas"/>
+          <w:b w:val="0"/>
+          <w:bCs w:val="0"/>
+          <w:i w:val="0"/>
+          <w:iCs w:val="0"/>
+          <w:caps w:val="0"/>
+          <w:smallCaps w:val="0"/>
+          <w:noProof w:val="0"/>
+          <w:color w:val="008080"/>
+          <w:sz w:val="21"/>
+          <w:szCs w:val="21"/>
+          <w:lang w:val="pt-BR"/>
+        </w:rPr>
+        <w:t>cat</w:t>
+      </w:r>
+      <w:r>
+        <w:rPr>
+          <w:rFonts w:ascii="Consolas" w:hAnsi="Consolas" w:eastAsia="Consolas" w:cs="Consolas"/>
+          <w:b w:val="0"/>
+          <w:bCs w:val="0"/>
+          <w:i w:val="0"/>
+          <w:iCs w:val="0"/>
+          <w:caps w:val="0"/>
+          <w:smallCaps w:val="0"/>
           <w:noProof w:val="0"/>
           <w:color w:val="000000" w:themeColor="text1" w:themeTint="FF" w:themeShade="FF"/>
           <w:sz w:val="21"/>
           <w:szCs w:val="21"/>
           <w:lang w:val="pt-BR"/>
         </w:rPr>
-      </w:pPr>
+        <w:t xml:space="preserve"> example_commit.txt </w:t>
+      </w:r>
+    </w:p>
+    <w:p>
+      <w:pPr>
+        <w:shd w:val="clear" w:color="auto" w:fill="FFFFFF" w:themeFill="background1"/>
+        <w:spacing w:before="120" w:beforeAutospacing="off" w:after="240" w:afterAutospacing="off" w:line="360" w:lineRule="auto"/>
+      </w:pPr>
+      <w:r>
+        <w:rPr>
+          <w:rFonts w:ascii="Source Sans Pro" w:hAnsi="Source Sans Pro" w:eastAsia="Source Sans Pro" w:cs="Source Sans Pro"/>
+          <w:b w:val="1"/>
+          <w:bCs w:val="1"/>
+          <w:i w:val="0"/>
+          <w:iCs w:val="0"/>
+          <w:caps w:val="0"/>
+          <w:smallCaps w:val="0"/>
+          <w:noProof w:val="0"/>
+          <w:color w:val="1F1F1F"/>
+          <w:sz w:val="24"/>
+          <w:szCs w:val="24"/>
+          <w:lang w:val="pt-BR"/>
+        </w:rPr>
+        <w:t>Code output:</w:t>
+      </w:r>
+    </w:p>
+    <w:p>
+      <w:pPr>
+        <w:shd w:val="clear" w:color="auto" w:fill="FFFFFF" w:themeFill="background1"/>
+        <w:spacing w:before="120" w:beforeAutospacing="off" w:after="240" w:afterAutospacing="off" w:line="360" w:lineRule="auto"/>
+        <w:rPr>
+          <w:rFonts w:ascii="Source Sans Pro" w:hAnsi="Source Sans Pro" w:eastAsia="Source Sans Pro" w:cs="Source Sans Pro"/>
+          <w:b w:val="0"/>
+          <w:bCs w:val="0"/>
+          <w:i w:val="0"/>
+          <w:iCs w:val="0"/>
+          <w:caps w:val="0"/>
+          <w:smallCaps w:val="0"/>
+          <w:noProof w:val="0"/>
+          <w:color w:val="1F1F1F"/>
+          <w:sz w:val="24"/>
+          <w:szCs w:val="24"/>
+          <w:lang w:val="pt-BR"/>
+        </w:rPr>
+      </w:pPr>
+      <w:r>
+        <w:rPr>
+          <w:rFonts w:ascii="Source Sans Pro" w:hAnsi="Source Sans Pro" w:eastAsia="Source Sans Pro" w:cs="Source Sans Pro"/>
+          <w:b w:val="0"/>
+          <w:bCs w:val="0"/>
+          <w:i w:val="0"/>
+          <w:iCs w:val="0"/>
+          <w:caps w:val="0"/>
+          <w:smallCaps w:val="0"/>
+          <w:noProof w:val="0"/>
+          <w:color w:val="1F1F1F"/>
+          <w:sz w:val="24"/>
+          <w:szCs w:val="24"/>
+          <w:lang w:val="en-US"/>
+        </w:rPr>
+        <w:t>Provide</w:t>
+      </w:r>
+      <w:r>
+        <w:rPr>
+          <w:rFonts w:ascii="Source Sans Pro" w:hAnsi="Source Sans Pro" w:eastAsia="Source Sans Pro" w:cs="Source Sans Pro"/>
+          <w:b w:val="0"/>
+          <w:bCs w:val="0"/>
+          <w:i w:val="0"/>
+          <w:iCs w:val="0"/>
+          <w:caps w:val="0"/>
+          <w:smallCaps w:val="0"/>
+          <w:noProof w:val="0"/>
+          <w:color w:val="1F1F1F"/>
+          <w:sz w:val="24"/>
+          <w:szCs w:val="24"/>
+          <w:lang w:val="en-US"/>
+        </w:rPr>
+        <w:t xml:space="preserve"> a good commit message example The </w:t>
+      </w:r>
+      <w:r>
+        <w:rPr>
+          <w:rFonts w:ascii="Source Sans Pro" w:hAnsi="Source Sans Pro" w:eastAsia="Source Sans Pro" w:cs="Source Sans Pro"/>
+          <w:b w:val="0"/>
+          <w:bCs w:val="0"/>
+          <w:i w:val="0"/>
+          <w:iCs w:val="0"/>
+          <w:caps w:val="0"/>
+          <w:smallCaps w:val="0"/>
+          <w:noProof w:val="0"/>
+          <w:color w:val="1F1F1F"/>
+          <w:sz w:val="24"/>
+          <w:szCs w:val="24"/>
+          <w:lang w:val="en-US"/>
+        </w:rPr>
+        <w:t>purpose</w:t>
+      </w:r>
+      <w:r>
+        <w:rPr>
+          <w:rFonts w:ascii="Source Sans Pro" w:hAnsi="Source Sans Pro" w:eastAsia="Source Sans Pro" w:cs="Source Sans Pro"/>
+          <w:b w:val="0"/>
+          <w:bCs w:val="0"/>
+          <w:i w:val="0"/>
+          <w:iCs w:val="0"/>
+          <w:caps w:val="0"/>
+          <w:smallCaps w:val="0"/>
+          <w:noProof w:val="0"/>
+          <w:color w:val="1F1F1F"/>
+          <w:sz w:val="24"/>
+          <w:szCs w:val="24"/>
+          <w:lang w:val="en-US"/>
+        </w:rPr>
+        <w:t xml:space="preserve"> </w:t>
+      </w:r>
+      <w:r>
+        <w:rPr>
+          <w:rFonts w:ascii="Source Sans Pro" w:hAnsi="Source Sans Pro" w:eastAsia="Source Sans Pro" w:cs="Source Sans Pro"/>
+          <w:b w:val="0"/>
+          <w:bCs w:val="0"/>
+          <w:i w:val="0"/>
+          <w:iCs w:val="0"/>
+          <w:caps w:val="0"/>
+          <w:smallCaps w:val="0"/>
+          <w:noProof w:val="0"/>
+          <w:color w:val="1F1F1F"/>
+          <w:sz w:val="24"/>
+          <w:szCs w:val="24"/>
+          <w:lang w:val="en-US"/>
+        </w:rPr>
+        <w:t>of</w:t>
+      </w:r>
+      <w:r>
+        <w:rPr>
+          <w:rFonts w:ascii="Source Sans Pro" w:hAnsi="Source Sans Pro" w:eastAsia="Source Sans Pro" w:cs="Source Sans Pro"/>
+          <w:b w:val="0"/>
+          <w:bCs w:val="0"/>
+          <w:i w:val="0"/>
+          <w:iCs w:val="0"/>
+          <w:caps w:val="0"/>
+          <w:smallCaps w:val="0"/>
+          <w:noProof w:val="0"/>
+          <w:color w:val="1F1F1F"/>
+          <w:sz w:val="24"/>
+          <w:szCs w:val="24"/>
+          <w:lang w:val="en-US"/>
+        </w:rPr>
+        <w:t xml:space="preserve"> </w:t>
+      </w:r>
+      <w:r>
+        <w:rPr>
+          <w:rFonts w:ascii="Source Sans Pro" w:hAnsi="Source Sans Pro" w:eastAsia="Source Sans Pro" w:cs="Source Sans Pro"/>
+          <w:b w:val="0"/>
+          <w:bCs w:val="0"/>
+          <w:i w:val="0"/>
+          <w:iCs w:val="0"/>
+          <w:caps w:val="0"/>
+          <w:smallCaps w:val="0"/>
+          <w:noProof w:val="0"/>
+          <w:color w:val="1F1F1F"/>
+          <w:sz w:val="24"/>
+          <w:szCs w:val="24"/>
+          <w:lang w:val="en-US"/>
+        </w:rPr>
+        <w:t>this</w:t>
+      </w:r>
+      <w:r>
+        <w:rPr>
+          <w:rFonts w:ascii="Source Sans Pro" w:hAnsi="Source Sans Pro" w:eastAsia="Source Sans Pro" w:cs="Source Sans Pro"/>
+          <w:b w:val="0"/>
+          <w:bCs w:val="0"/>
+          <w:i w:val="0"/>
+          <w:iCs w:val="0"/>
+          <w:caps w:val="0"/>
+          <w:smallCaps w:val="0"/>
+          <w:noProof w:val="0"/>
+          <w:color w:val="1F1F1F"/>
+          <w:sz w:val="24"/>
+          <w:szCs w:val="24"/>
+          <w:lang w:val="en-US"/>
+        </w:rPr>
+        <w:t xml:space="preserve"> </w:t>
+      </w:r>
+      <w:r>
+        <w:rPr>
+          <w:rFonts w:ascii="Source Sans Pro" w:hAnsi="Source Sans Pro" w:eastAsia="Source Sans Pro" w:cs="Source Sans Pro"/>
+          <w:b w:val="0"/>
+          <w:bCs w:val="0"/>
+          <w:i w:val="0"/>
+          <w:iCs w:val="0"/>
+          <w:caps w:val="0"/>
+          <w:smallCaps w:val="0"/>
+          <w:noProof w:val="0"/>
+          <w:color w:val="1F1F1F"/>
+          <w:sz w:val="24"/>
+          <w:szCs w:val="24"/>
+          <w:lang w:val="en-US"/>
+        </w:rPr>
+        <w:t>commit</w:t>
+      </w:r>
+      <w:r>
+        <w:rPr>
+          <w:rFonts w:ascii="Source Sans Pro" w:hAnsi="Source Sans Pro" w:eastAsia="Source Sans Pro" w:cs="Source Sans Pro"/>
+          <w:b w:val="0"/>
+          <w:bCs w:val="0"/>
+          <w:i w:val="0"/>
+          <w:iCs w:val="0"/>
+          <w:caps w:val="0"/>
+          <w:smallCaps w:val="0"/>
+          <w:noProof w:val="0"/>
+          <w:color w:val="1F1F1F"/>
+          <w:sz w:val="24"/>
+          <w:szCs w:val="24"/>
+          <w:lang w:val="en-US"/>
+        </w:rPr>
+        <w:t xml:space="preserve"> </w:t>
+      </w:r>
+      <w:r>
+        <w:rPr>
+          <w:rFonts w:ascii="Source Sans Pro" w:hAnsi="Source Sans Pro" w:eastAsia="Source Sans Pro" w:cs="Source Sans Pro"/>
+          <w:b w:val="0"/>
+          <w:bCs w:val="0"/>
+          <w:i w:val="0"/>
+          <w:iCs w:val="0"/>
+          <w:caps w:val="0"/>
+          <w:smallCaps w:val="0"/>
+          <w:noProof w:val="0"/>
+          <w:color w:val="1F1F1F"/>
+          <w:sz w:val="24"/>
+          <w:szCs w:val="24"/>
+          <w:lang w:val="en-US"/>
+        </w:rPr>
+        <w:t>is</w:t>
+      </w:r>
+      <w:r>
+        <w:rPr>
+          <w:rFonts w:ascii="Source Sans Pro" w:hAnsi="Source Sans Pro" w:eastAsia="Source Sans Pro" w:cs="Source Sans Pro"/>
+          <w:b w:val="0"/>
+          <w:bCs w:val="0"/>
+          <w:i w:val="0"/>
+          <w:iCs w:val="0"/>
+          <w:caps w:val="0"/>
+          <w:smallCaps w:val="0"/>
+          <w:noProof w:val="0"/>
+          <w:color w:val="1F1F1F"/>
+          <w:sz w:val="24"/>
+          <w:szCs w:val="24"/>
+          <w:lang w:val="en-US"/>
+        </w:rPr>
+        <w:t xml:space="preserve"> </w:t>
+      </w:r>
+      <w:r>
+        <w:rPr>
+          <w:rFonts w:ascii="Source Sans Pro" w:hAnsi="Source Sans Pro" w:eastAsia="Source Sans Pro" w:cs="Source Sans Pro"/>
+          <w:b w:val="0"/>
+          <w:bCs w:val="0"/>
+          <w:i w:val="0"/>
+          <w:iCs w:val="0"/>
+          <w:caps w:val="0"/>
+          <w:smallCaps w:val="0"/>
+          <w:noProof w:val="0"/>
+          <w:color w:val="1F1F1F"/>
+          <w:sz w:val="24"/>
+          <w:szCs w:val="24"/>
+          <w:lang w:val="en-US"/>
+        </w:rPr>
+        <w:t>to</w:t>
+      </w:r>
+      <w:r>
+        <w:rPr>
+          <w:rFonts w:ascii="Source Sans Pro" w:hAnsi="Source Sans Pro" w:eastAsia="Source Sans Pro" w:cs="Source Sans Pro"/>
+          <w:b w:val="0"/>
+          <w:bCs w:val="0"/>
+          <w:i w:val="0"/>
+          <w:iCs w:val="0"/>
+          <w:caps w:val="0"/>
+          <w:smallCaps w:val="0"/>
+          <w:noProof w:val="0"/>
+          <w:color w:val="1F1F1F"/>
+          <w:sz w:val="24"/>
+          <w:szCs w:val="24"/>
+          <w:lang w:val="en-US"/>
+        </w:rPr>
+        <w:t xml:space="preserve"> </w:t>
+      </w:r>
+      <w:r>
+        <w:rPr>
+          <w:rFonts w:ascii="Source Sans Pro" w:hAnsi="Source Sans Pro" w:eastAsia="Source Sans Pro" w:cs="Source Sans Pro"/>
+          <w:b w:val="0"/>
+          <w:bCs w:val="0"/>
+          <w:i w:val="0"/>
+          <w:iCs w:val="0"/>
+          <w:caps w:val="0"/>
+          <w:smallCaps w:val="0"/>
+          <w:noProof w:val="0"/>
+          <w:color w:val="1F1F1F"/>
+          <w:sz w:val="24"/>
+          <w:szCs w:val="24"/>
+          <w:lang w:val="en-US"/>
+        </w:rPr>
+        <w:t>provide</w:t>
+      </w:r>
+      <w:r>
+        <w:rPr>
+          <w:rFonts w:ascii="Source Sans Pro" w:hAnsi="Source Sans Pro" w:eastAsia="Source Sans Pro" w:cs="Source Sans Pro"/>
+          <w:b w:val="0"/>
+          <w:bCs w:val="0"/>
+          <w:i w:val="0"/>
+          <w:iCs w:val="0"/>
+          <w:caps w:val="0"/>
+          <w:smallCaps w:val="0"/>
+          <w:noProof w:val="0"/>
+          <w:color w:val="1F1F1F"/>
+          <w:sz w:val="24"/>
+          <w:szCs w:val="24"/>
+          <w:lang w:val="en-US"/>
+        </w:rPr>
+        <w:t xml:space="preserve"> </w:t>
+      </w:r>
+      <w:r>
+        <w:rPr>
+          <w:rFonts w:ascii="Source Sans Pro" w:hAnsi="Source Sans Pro" w:eastAsia="Source Sans Pro" w:cs="Source Sans Pro"/>
+          <w:b w:val="0"/>
+          <w:bCs w:val="0"/>
+          <w:i w:val="0"/>
+          <w:iCs w:val="0"/>
+          <w:caps w:val="0"/>
+          <w:smallCaps w:val="0"/>
+          <w:noProof w:val="0"/>
+          <w:color w:val="1F1F1F"/>
+          <w:sz w:val="24"/>
+          <w:szCs w:val="24"/>
+          <w:lang w:val="en-US"/>
+        </w:rPr>
+        <w:t>an</w:t>
+      </w:r>
+      <w:r>
+        <w:rPr>
+          <w:rFonts w:ascii="Source Sans Pro" w:hAnsi="Source Sans Pro" w:eastAsia="Source Sans Pro" w:cs="Source Sans Pro"/>
+          <w:b w:val="0"/>
+          <w:bCs w:val="0"/>
+          <w:i w:val="0"/>
+          <w:iCs w:val="0"/>
+          <w:caps w:val="0"/>
+          <w:smallCaps w:val="0"/>
+          <w:noProof w:val="0"/>
+          <w:color w:val="1F1F1F"/>
+          <w:sz w:val="24"/>
+          <w:szCs w:val="24"/>
+          <w:lang w:val="en-US"/>
+        </w:rPr>
+        <w:t xml:space="preserve"> </w:t>
+      </w:r>
+      <w:r>
+        <w:rPr>
+          <w:rFonts w:ascii="Source Sans Pro" w:hAnsi="Source Sans Pro" w:eastAsia="Source Sans Pro" w:cs="Source Sans Pro"/>
+          <w:b w:val="0"/>
+          <w:bCs w:val="0"/>
+          <w:i w:val="0"/>
+          <w:iCs w:val="0"/>
+          <w:caps w:val="0"/>
+          <w:smallCaps w:val="0"/>
+          <w:noProof w:val="0"/>
+          <w:color w:val="1F1F1F"/>
+          <w:sz w:val="24"/>
+          <w:szCs w:val="24"/>
+          <w:lang w:val="en-US"/>
+        </w:rPr>
+        <w:t>example</w:t>
+      </w:r>
+      <w:r>
+        <w:rPr>
+          <w:rFonts w:ascii="Source Sans Pro" w:hAnsi="Source Sans Pro" w:eastAsia="Source Sans Pro" w:cs="Source Sans Pro"/>
+          <w:b w:val="0"/>
+          <w:bCs w:val="0"/>
+          <w:i w:val="0"/>
+          <w:iCs w:val="0"/>
+          <w:caps w:val="0"/>
+          <w:smallCaps w:val="0"/>
+          <w:noProof w:val="0"/>
+          <w:color w:val="1F1F1F"/>
+          <w:sz w:val="24"/>
+          <w:szCs w:val="24"/>
+          <w:lang w:val="en-US"/>
+        </w:rPr>
+        <w:t xml:space="preserve"> </w:t>
+      </w:r>
+      <w:r>
+        <w:rPr>
+          <w:rFonts w:ascii="Source Sans Pro" w:hAnsi="Source Sans Pro" w:eastAsia="Source Sans Pro" w:cs="Source Sans Pro"/>
+          <w:b w:val="0"/>
+          <w:bCs w:val="0"/>
+          <w:i w:val="0"/>
+          <w:iCs w:val="0"/>
+          <w:caps w:val="0"/>
+          <w:smallCaps w:val="0"/>
+          <w:noProof w:val="0"/>
+          <w:color w:val="1F1F1F"/>
+          <w:sz w:val="24"/>
+          <w:szCs w:val="24"/>
+          <w:lang w:val="en-US"/>
+        </w:rPr>
+        <w:t>of</w:t>
+      </w:r>
+      <w:r>
+        <w:rPr>
+          <w:rFonts w:ascii="Source Sans Pro" w:hAnsi="Source Sans Pro" w:eastAsia="Source Sans Pro" w:cs="Source Sans Pro"/>
+          <w:b w:val="0"/>
+          <w:bCs w:val="0"/>
+          <w:i w:val="0"/>
+          <w:iCs w:val="0"/>
+          <w:caps w:val="0"/>
+          <w:smallCaps w:val="0"/>
+          <w:noProof w:val="0"/>
+          <w:color w:val="1F1F1F"/>
+          <w:sz w:val="24"/>
+          <w:szCs w:val="24"/>
+          <w:lang w:val="en-US"/>
+        </w:rPr>
+        <w:t xml:space="preserve"> a </w:t>
+      </w:r>
+      <w:r>
+        <w:rPr>
+          <w:rFonts w:ascii="Source Sans Pro" w:hAnsi="Source Sans Pro" w:eastAsia="Source Sans Pro" w:cs="Source Sans Pro"/>
+          <w:b w:val="0"/>
+          <w:bCs w:val="0"/>
+          <w:i w:val="0"/>
+          <w:iCs w:val="0"/>
+          <w:caps w:val="0"/>
+          <w:smallCaps w:val="0"/>
+          <w:noProof w:val="0"/>
+          <w:color w:val="1F1F1F"/>
+          <w:sz w:val="24"/>
+          <w:szCs w:val="24"/>
+          <w:lang w:val="en-US"/>
+        </w:rPr>
+        <w:t>hand-crafted</w:t>
+      </w:r>
+      <w:r>
+        <w:rPr>
+          <w:rFonts w:ascii="Source Sans Pro" w:hAnsi="Source Sans Pro" w:eastAsia="Source Sans Pro" w:cs="Source Sans Pro"/>
+          <w:b w:val="0"/>
+          <w:bCs w:val="0"/>
+          <w:i w:val="0"/>
+          <w:iCs w:val="0"/>
+          <w:caps w:val="0"/>
+          <w:smallCaps w:val="0"/>
+          <w:noProof w:val="0"/>
+          <w:color w:val="1F1F1F"/>
+          <w:sz w:val="24"/>
+          <w:szCs w:val="24"/>
+          <w:lang w:val="en-US"/>
+        </w:rPr>
+        <w:t xml:space="preserve">, </w:t>
+      </w:r>
+      <w:r>
+        <w:rPr>
+          <w:rFonts w:ascii="Source Sans Pro" w:hAnsi="Source Sans Pro" w:eastAsia="Source Sans Pro" w:cs="Source Sans Pro"/>
+          <w:b w:val="0"/>
+          <w:bCs w:val="0"/>
+          <w:i w:val="0"/>
+          <w:iCs w:val="0"/>
+          <w:caps w:val="0"/>
+          <w:smallCaps w:val="0"/>
+          <w:noProof w:val="0"/>
+          <w:color w:val="1F1F1F"/>
+          <w:sz w:val="24"/>
+          <w:szCs w:val="24"/>
+          <w:lang w:val="en-US"/>
+        </w:rPr>
+        <w:t>artisanal</w:t>
+      </w:r>
+      <w:r>
+        <w:rPr>
+          <w:rFonts w:ascii="Source Sans Pro" w:hAnsi="Source Sans Pro" w:eastAsia="Source Sans Pro" w:cs="Source Sans Pro"/>
+          <w:b w:val="0"/>
+          <w:bCs w:val="0"/>
+          <w:i w:val="0"/>
+          <w:iCs w:val="0"/>
+          <w:caps w:val="0"/>
+          <w:smallCaps w:val="0"/>
+          <w:noProof w:val="0"/>
+          <w:color w:val="1F1F1F"/>
+          <w:sz w:val="24"/>
+          <w:szCs w:val="24"/>
+          <w:lang w:val="en-US"/>
+        </w:rPr>
+        <w:t xml:space="preserve"> </w:t>
+      </w:r>
+      <w:r>
+        <w:rPr>
+          <w:rFonts w:ascii="Source Sans Pro" w:hAnsi="Source Sans Pro" w:eastAsia="Source Sans Pro" w:cs="Source Sans Pro"/>
+          <w:b w:val="0"/>
+          <w:bCs w:val="0"/>
+          <w:i w:val="0"/>
+          <w:iCs w:val="0"/>
+          <w:caps w:val="0"/>
+          <w:smallCaps w:val="0"/>
+          <w:noProof w:val="0"/>
+          <w:color w:val="1F1F1F"/>
+          <w:sz w:val="24"/>
+          <w:szCs w:val="24"/>
+          <w:lang w:val="en-US"/>
+        </w:rPr>
+        <w:t>commit</w:t>
+      </w:r>
+      <w:r>
+        <w:rPr>
+          <w:rFonts w:ascii="Source Sans Pro" w:hAnsi="Source Sans Pro" w:eastAsia="Source Sans Pro" w:cs="Source Sans Pro"/>
+          <w:b w:val="0"/>
+          <w:bCs w:val="0"/>
+          <w:i w:val="0"/>
+          <w:iCs w:val="0"/>
+          <w:caps w:val="0"/>
+          <w:smallCaps w:val="0"/>
+          <w:noProof w:val="0"/>
+          <w:color w:val="1F1F1F"/>
+          <w:sz w:val="24"/>
+          <w:szCs w:val="24"/>
+          <w:lang w:val="en-US"/>
+        </w:rPr>
+        <w:t xml:space="preserve"> </w:t>
+      </w:r>
+      <w:r>
+        <w:rPr>
+          <w:rFonts w:ascii="Source Sans Pro" w:hAnsi="Source Sans Pro" w:eastAsia="Source Sans Pro" w:cs="Source Sans Pro"/>
+          <w:b w:val="0"/>
+          <w:bCs w:val="0"/>
+          <w:i w:val="0"/>
+          <w:iCs w:val="0"/>
+          <w:caps w:val="0"/>
+          <w:smallCaps w:val="0"/>
+          <w:noProof w:val="0"/>
+          <w:color w:val="1F1F1F"/>
+          <w:sz w:val="24"/>
+          <w:szCs w:val="24"/>
+          <w:lang w:val="en-US"/>
+        </w:rPr>
+        <w:t>message</w:t>
+      </w:r>
+      <w:r>
+        <w:rPr>
+          <w:rFonts w:ascii="Source Sans Pro" w:hAnsi="Source Sans Pro" w:eastAsia="Source Sans Pro" w:cs="Source Sans Pro"/>
+          <w:b w:val="0"/>
+          <w:bCs w:val="0"/>
+          <w:i w:val="0"/>
+          <w:iCs w:val="0"/>
+          <w:caps w:val="0"/>
+          <w:smallCaps w:val="0"/>
+          <w:noProof w:val="0"/>
+          <w:color w:val="1F1F1F"/>
+          <w:sz w:val="24"/>
+          <w:szCs w:val="24"/>
+          <w:lang w:val="en-US"/>
+        </w:rPr>
+        <w:t xml:space="preserve">. The </w:t>
+      </w:r>
+      <w:r>
+        <w:rPr>
+          <w:rFonts w:ascii="Source Sans Pro" w:hAnsi="Source Sans Pro" w:eastAsia="Source Sans Pro" w:cs="Source Sans Pro"/>
+          <w:b w:val="0"/>
+          <w:bCs w:val="0"/>
+          <w:i w:val="0"/>
+          <w:iCs w:val="0"/>
+          <w:caps w:val="0"/>
+          <w:smallCaps w:val="0"/>
+          <w:noProof w:val="0"/>
+          <w:color w:val="1F1F1F"/>
+          <w:sz w:val="24"/>
+          <w:szCs w:val="24"/>
+          <w:lang w:val="en-US"/>
+        </w:rPr>
+        <w:t>first</w:t>
+      </w:r>
+      <w:r>
+        <w:rPr>
+          <w:rFonts w:ascii="Source Sans Pro" w:hAnsi="Source Sans Pro" w:eastAsia="Source Sans Pro" w:cs="Source Sans Pro"/>
+          <w:b w:val="0"/>
+          <w:bCs w:val="0"/>
+          <w:i w:val="0"/>
+          <w:iCs w:val="0"/>
+          <w:caps w:val="0"/>
+          <w:smallCaps w:val="0"/>
+          <w:noProof w:val="0"/>
+          <w:color w:val="1F1F1F"/>
+          <w:sz w:val="24"/>
+          <w:szCs w:val="24"/>
+          <w:lang w:val="en-US"/>
+        </w:rPr>
+        <w:t xml:space="preserve"> </w:t>
+      </w:r>
+      <w:r>
+        <w:rPr>
+          <w:rFonts w:ascii="Source Sans Pro" w:hAnsi="Source Sans Pro" w:eastAsia="Source Sans Pro" w:cs="Source Sans Pro"/>
+          <w:b w:val="0"/>
+          <w:bCs w:val="0"/>
+          <w:i w:val="0"/>
+          <w:iCs w:val="0"/>
+          <w:caps w:val="0"/>
+          <w:smallCaps w:val="0"/>
+          <w:noProof w:val="0"/>
+          <w:color w:val="1F1F1F"/>
+          <w:sz w:val="24"/>
+          <w:szCs w:val="24"/>
+          <w:lang w:val="en-US"/>
+        </w:rPr>
+        <w:t>line</w:t>
+      </w:r>
+      <w:r>
+        <w:rPr>
+          <w:rFonts w:ascii="Source Sans Pro" w:hAnsi="Source Sans Pro" w:eastAsia="Source Sans Pro" w:cs="Source Sans Pro"/>
+          <w:b w:val="0"/>
+          <w:bCs w:val="0"/>
+          <w:i w:val="0"/>
+          <w:iCs w:val="0"/>
+          <w:caps w:val="0"/>
+          <w:smallCaps w:val="0"/>
+          <w:noProof w:val="0"/>
+          <w:color w:val="1F1F1F"/>
+          <w:sz w:val="24"/>
+          <w:szCs w:val="24"/>
+          <w:lang w:val="en-US"/>
+        </w:rPr>
+        <w:t xml:space="preserve"> </w:t>
+      </w:r>
+      <w:r>
+        <w:rPr>
+          <w:rFonts w:ascii="Source Sans Pro" w:hAnsi="Source Sans Pro" w:eastAsia="Source Sans Pro" w:cs="Source Sans Pro"/>
+          <w:b w:val="0"/>
+          <w:bCs w:val="0"/>
+          <w:i w:val="0"/>
+          <w:iCs w:val="0"/>
+          <w:caps w:val="0"/>
+          <w:smallCaps w:val="0"/>
+          <w:noProof w:val="0"/>
+          <w:color w:val="1F1F1F"/>
+          <w:sz w:val="24"/>
+          <w:szCs w:val="24"/>
+          <w:lang w:val="en-US"/>
+        </w:rPr>
+        <w:t>is</w:t>
+      </w:r>
+      <w:r>
+        <w:rPr>
+          <w:rFonts w:ascii="Source Sans Pro" w:hAnsi="Source Sans Pro" w:eastAsia="Source Sans Pro" w:cs="Source Sans Pro"/>
+          <w:b w:val="0"/>
+          <w:bCs w:val="0"/>
+          <w:i w:val="0"/>
+          <w:iCs w:val="0"/>
+          <w:caps w:val="0"/>
+          <w:smallCaps w:val="0"/>
+          <w:noProof w:val="0"/>
+          <w:color w:val="1F1F1F"/>
+          <w:sz w:val="24"/>
+          <w:szCs w:val="24"/>
+          <w:lang w:val="en-US"/>
+        </w:rPr>
+        <w:t xml:space="preserve"> a short, </w:t>
+      </w:r>
+      <w:r>
+        <w:rPr>
+          <w:rFonts w:ascii="Source Sans Pro" w:hAnsi="Source Sans Pro" w:eastAsia="Source Sans Pro" w:cs="Source Sans Pro"/>
+          <w:b w:val="0"/>
+          <w:bCs w:val="0"/>
+          <w:i w:val="0"/>
+          <w:iCs w:val="0"/>
+          <w:caps w:val="0"/>
+          <w:smallCaps w:val="0"/>
+          <w:noProof w:val="0"/>
+          <w:color w:val="1F1F1F"/>
+          <w:sz w:val="24"/>
+          <w:szCs w:val="24"/>
+          <w:lang w:val="en-US"/>
+        </w:rPr>
+        <w:t>approximately</w:t>
+      </w:r>
+      <w:r>
+        <w:rPr>
+          <w:rFonts w:ascii="Source Sans Pro" w:hAnsi="Source Sans Pro" w:eastAsia="Source Sans Pro" w:cs="Source Sans Pro"/>
+          <w:b w:val="0"/>
+          <w:bCs w:val="0"/>
+          <w:i w:val="0"/>
+          <w:iCs w:val="0"/>
+          <w:caps w:val="0"/>
+          <w:smallCaps w:val="0"/>
+          <w:noProof w:val="0"/>
+          <w:color w:val="1F1F1F"/>
+          <w:sz w:val="24"/>
+          <w:szCs w:val="24"/>
+          <w:lang w:val="en-US"/>
+        </w:rPr>
+        <w:t xml:space="preserve"> 50-character</w:t>
+      </w:r>
+      <w:r>
+        <w:rPr>
+          <w:rFonts w:ascii="Source Sans Pro" w:hAnsi="Source Sans Pro" w:eastAsia="Source Sans Pro" w:cs="Source Sans Pro"/>
+          <w:b w:val="0"/>
+          <w:bCs w:val="0"/>
+          <w:i w:val="0"/>
+          <w:iCs w:val="0"/>
+          <w:caps w:val="0"/>
+          <w:smallCaps w:val="0"/>
+          <w:noProof w:val="0"/>
+          <w:color w:val="1F1F1F"/>
+          <w:sz w:val="24"/>
+          <w:szCs w:val="24"/>
+          <w:lang w:val="en-US"/>
+        </w:rPr>
+        <w:t xml:space="preserve"> </w:t>
+      </w:r>
+      <w:r>
+        <w:rPr>
+          <w:rFonts w:ascii="Source Sans Pro" w:hAnsi="Source Sans Pro" w:eastAsia="Source Sans Pro" w:cs="Source Sans Pro"/>
+          <w:b w:val="0"/>
+          <w:bCs w:val="0"/>
+          <w:i w:val="0"/>
+          <w:iCs w:val="0"/>
+          <w:caps w:val="0"/>
+          <w:smallCaps w:val="0"/>
+          <w:noProof w:val="0"/>
+          <w:color w:val="1F1F1F"/>
+          <w:sz w:val="24"/>
+          <w:szCs w:val="24"/>
+          <w:lang w:val="pt-BR"/>
+        </w:rPr>
+        <w:t>summary</w:t>
+      </w:r>
+      <w:r>
+        <w:rPr>
+          <w:rFonts w:ascii="Source Sans Pro" w:hAnsi="Source Sans Pro" w:eastAsia="Source Sans Pro" w:cs="Source Sans Pro"/>
+          <w:b w:val="0"/>
+          <w:bCs w:val="0"/>
+          <w:i w:val="0"/>
+          <w:iCs w:val="0"/>
+          <w:caps w:val="0"/>
+          <w:smallCaps w:val="0"/>
+          <w:noProof w:val="0"/>
+          <w:color w:val="1F1F1F"/>
+          <w:sz w:val="24"/>
+          <w:szCs w:val="24"/>
+          <w:lang w:val="pt-BR"/>
+        </w:rPr>
+        <w:t xml:space="preserve">, </w:t>
+      </w:r>
+      <w:r>
+        <w:rPr>
+          <w:rFonts w:ascii="Source Sans Pro" w:hAnsi="Source Sans Pro" w:eastAsia="Source Sans Pro" w:cs="Source Sans Pro"/>
+          <w:b w:val="0"/>
+          <w:bCs w:val="0"/>
+          <w:i w:val="0"/>
+          <w:iCs w:val="0"/>
+          <w:caps w:val="0"/>
+          <w:smallCaps w:val="0"/>
+          <w:noProof w:val="0"/>
+          <w:color w:val="1F1F1F"/>
+          <w:sz w:val="24"/>
+          <w:szCs w:val="24"/>
+          <w:lang w:val="pt-BR"/>
+        </w:rPr>
+        <w:t>followed</w:t>
+      </w:r>
+      <w:r>
+        <w:rPr>
+          <w:rFonts w:ascii="Source Sans Pro" w:hAnsi="Source Sans Pro" w:eastAsia="Source Sans Pro" w:cs="Source Sans Pro"/>
+          <w:b w:val="0"/>
+          <w:bCs w:val="0"/>
+          <w:i w:val="0"/>
+          <w:iCs w:val="0"/>
+          <w:caps w:val="0"/>
+          <w:smallCaps w:val="0"/>
+          <w:noProof w:val="0"/>
+          <w:color w:val="1F1F1F"/>
+          <w:sz w:val="24"/>
+          <w:szCs w:val="24"/>
+          <w:lang w:val="pt-BR"/>
+        </w:rPr>
+        <w:t xml:space="preserve"> </w:t>
+      </w:r>
+      <w:r>
+        <w:rPr>
+          <w:rFonts w:ascii="Source Sans Pro" w:hAnsi="Source Sans Pro" w:eastAsia="Source Sans Pro" w:cs="Source Sans Pro"/>
+          <w:b w:val="0"/>
+          <w:bCs w:val="0"/>
+          <w:i w:val="0"/>
+          <w:iCs w:val="0"/>
+          <w:caps w:val="0"/>
+          <w:smallCaps w:val="0"/>
+          <w:noProof w:val="0"/>
+          <w:color w:val="1F1F1F"/>
+          <w:sz w:val="24"/>
+          <w:szCs w:val="24"/>
+          <w:lang w:val="pt-BR"/>
+        </w:rPr>
+        <w:t>by</w:t>
+      </w:r>
+      <w:r>
+        <w:rPr>
+          <w:rFonts w:ascii="Source Sans Pro" w:hAnsi="Source Sans Pro" w:eastAsia="Source Sans Pro" w:cs="Source Sans Pro"/>
+          <w:b w:val="0"/>
+          <w:bCs w:val="0"/>
+          <w:i w:val="0"/>
+          <w:iCs w:val="0"/>
+          <w:caps w:val="0"/>
+          <w:smallCaps w:val="0"/>
+          <w:noProof w:val="0"/>
+          <w:color w:val="1F1F1F"/>
+          <w:sz w:val="24"/>
+          <w:szCs w:val="24"/>
+          <w:lang w:val="pt-BR"/>
+        </w:rPr>
+        <w:t xml:space="preserve"> </w:t>
+      </w:r>
+      <w:r>
+        <w:rPr>
+          <w:rFonts w:ascii="Source Sans Pro" w:hAnsi="Source Sans Pro" w:eastAsia="Source Sans Pro" w:cs="Source Sans Pro"/>
+          <w:b w:val="0"/>
+          <w:bCs w:val="0"/>
+          <w:i w:val="0"/>
+          <w:iCs w:val="0"/>
+          <w:caps w:val="0"/>
+          <w:smallCaps w:val="0"/>
+          <w:noProof w:val="0"/>
+          <w:color w:val="1F1F1F"/>
+          <w:sz w:val="24"/>
+          <w:szCs w:val="24"/>
+          <w:lang w:val="pt-BR"/>
+        </w:rPr>
+        <w:t>an</w:t>
+      </w:r>
+      <w:r>
+        <w:rPr>
+          <w:rFonts w:ascii="Source Sans Pro" w:hAnsi="Source Sans Pro" w:eastAsia="Source Sans Pro" w:cs="Source Sans Pro"/>
+          <w:b w:val="0"/>
+          <w:bCs w:val="0"/>
+          <w:i w:val="0"/>
+          <w:iCs w:val="0"/>
+          <w:caps w:val="0"/>
+          <w:smallCaps w:val="0"/>
+          <w:noProof w:val="0"/>
+          <w:color w:val="1F1F1F"/>
+          <w:sz w:val="24"/>
+          <w:szCs w:val="24"/>
+          <w:lang w:val="pt-BR"/>
+        </w:rPr>
+        <w:t xml:space="preserve"> </w:t>
+      </w:r>
+      <w:r>
+        <w:rPr>
+          <w:rFonts w:ascii="Source Sans Pro" w:hAnsi="Source Sans Pro" w:eastAsia="Source Sans Pro" w:cs="Source Sans Pro"/>
+          <w:b w:val="0"/>
+          <w:bCs w:val="0"/>
+          <w:i w:val="0"/>
+          <w:iCs w:val="0"/>
+          <w:caps w:val="0"/>
+          <w:smallCaps w:val="0"/>
+          <w:noProof w:val="0"/>
+          <w:color w:val="1F1F1F"/>
+          <w:sz w:val="24"/>
+          <w:szCs w:val="24"/>
+          <w:lang w:val="pt-BR"/>
+        </w:rPr>
+        <w:t>empty</w:t>
+      </w:r>
+      <w:r>
+        <w:rPr>
+          <w:rFonts w:ascii="Source Sans Pro" w:hAnsi="Source Sans Pro" w:eastAsia="Source Sans Pro" w:cs="Source Sans Pro"/>
+          <w:b w:val="0"/>
+          <w:bCs w:val="0"/>
+          <w:i w:val="0"/>
+          <w:iCs w:val="0"/>
+          <w:caps w:val="0"/>
+          <w:smallCaps w:val="0"/>
+          <w:noProof w:val="0"/>
+          <w:color w:val="1F1F1F"/>
+          <w:sz w:val="24"/>
+          <w:szCs w:val="24"/>
+          <w:lang w:val="pt-BR"/>
+        </w:rPr>
+        <w:t xml:space="preserve"> </w:t>
+      </w:r>
+      <w:r>
+        <w:rPr>
+          <w:rFonts w:ascii="Source Sans Pro" w:hAnsi="Source Sans Pro" w:eastAsia="Source Sans Pro" w:cs="Source Sans Pro"/>
+          <w:b w:val="0"/>
+          <w:bCs w:val="0"/>
+          <w:i w:val="0"/>
+          <w:iCs w:val="0"/>
+          <w:caps w:val="0"/>
+          <w:smallCaps w:val="0"/>
+          <w:noProof w:val="0"/>
+          <w:color w:val="1F1F1F"/>
+          <w:sz w:val="24"/>
+          <w:szCs w:val="24"/>
+          <w:lang w:val="pt-BR"/>
+        </w:rPr>
+        <w:t>line</w:t>
+      </w:r>
+      <w:r>
+        <w:rPr>
+          <w:rFonts w:ascii="Source Sans Pro" w:hAnsi="Source Sans Pro" w:eastAsia="Source Sans Pro" w:cs="Source Sans Pro"/>
+          <w:b w:val="0"/>
+          <w:bCs w:val="0"/>
+          <w:i w:val="0"/>
+          <w:iCs w:val="0"/>
+          <w:caps w:val="0"/>
+          <w:smallCaps w:val="0"/>
+          <w:noProof w:val="0"/>
+          <w:color w:val="1F1F1F"/>
+          <w:sz w:val="24"/>
+          <w:szCs w:val="24"/>
+          <w:lang w:val="pt-BR"/>
+        </w:rPr>
+        <w:t xml:space="preserve">. The </w:t>
+      </w:r>
+      <w:r>
+        <w:rPr>
+          <w:rFonts w:ascii="Source Sans Pro" w:hAnsi="Source Sans Pro" w:eastAsia="Source Sans Pro" w:cs="Source Sans Pro"/>
+          <w:b w:val="0"/>
+          <w:bCs w:val="0"/>
+          <w:i w:val="0"/>
+          <w:iCs w:val="0"/>
+          <w:caps w:val="0"/>
+          <w:smallCaps w:val="0"/>
+          <w:noProof w:val="0"/>
+          <w:color w:val="1F1F1F"/>
+          <w:sz w:val="24"/>
+          <w:szCs w:val="24"/>
+          <w:lang w:val="pt-BR"/>
+        </w:rPr>
+        <w:t>subsequent</w:t>
+      </w:r>
+      <w:r>
+        <w:rPr>
+          <w:rFonts w:ascii="Source Sans Pro" w:hAnsi="Source Sans Pro" w:eastAsia="Source Sans Pro" w:cs="Source Sans Pro"/>
+          <w:b w:val="0"/>
+          <w:bCs w:val="0"/>
+          <w:i w:val="0"/>
+          <w:iCs w:val="0"/>
+          <w:caps w:val="0"/>
+          <w:smallCaps w:val="0"/>
+          <w:noProof w:val="0"/>
+          <w:color w:val="1F1F1F"/>
+          <w:sz w:val="24"/>
+          <w:szCs w:val="24"/>
+          <w:lang w:val="pt-BR"/>
+        </w:rPr>
+        <w:t xml:space="preserve"> </w:t>
+      </w:r>
+      <w:r>
+        <w:rPr>
+          <w:rFonts w:ascii="Source Sans Pro" w:hAnsi="Source Sans Pro" w:eastAsia="Source Sans Pro" w:cs="Source Sans Pro"/>
+          <w:b w:val="0"/>
+          <w:bCs w:val="0"/>
+          <w:i w:val="0"/>
+          <w:iCs w:val="0"/>
+          <w:caps w:val="0"/>
+          <w:smallCaps w:val="0"/>
+          <w:noProof w:val="0"/>
+          <w:color w:val="1F1F1F"/>
+          <w:sz w:val="24"/>
+          <w:szCs w:val="24"/>
+          <w:lang w:val="pt-BR"/>
+        </w:rPr>
+        <w:t>paragraphs</w:t>
+      </w:r>
+      <w:r>
+        <w:rPr>
+          <w:rFonts w:ascii="Source Sans Pro" w:hAnsi="Source Sans Pro" w:eastAsia="Source Sans Pro" w:cs="Source Sans Pro"/>
+          <w:b w:val="0"/>
+          <w:bCs w:val="0"/>
+          <w:i w:val="0"/>
+          <w:iCs w:val="0"/>
+          <w:caps w:val="0"/>
+          <w:smallCaps w:val="0"/>
+          <w:noProof w:val="0"/>
+          <w:color w:val="1F1F1F"/>
+          <w:sz w:val="24"/>
+          <w:szCs w:val="24"/>
+          <w:lang w:val="pt-BR"/>
+        </w:rPr>
+        <w:t xml:space="preserve"> are </w:t>
+      </w:r>
+      <w:r>
+        <w:rPr>
+          <w:rFonts w:ascii="Source Sans Pro" w:hAnsi="Source Sans Pro" w:eastAsia="Source Sans Pro" w:cs="Source Sans Pro"/>
+          <w:b w:val="0"/>
+          <w:bCs w:val="0"/>
+          <w:i w:val="0"/>
+          <w:iCs w:val="0"/>
+          <w:caps w:val="0"/>
+          <w:smallCaps w:val="0"/>
+          <w:noProof w:val="0"/>
+          <w:color w:val="1F1F1F"/>
+          <w:sz w:val="24"/>
+          <w:szCs w:val="24"/>
+          <w:lang w:val="pt-BR"/>
+        </w:rPr>
+        <w:t>jam-packed</w:t>
+      </w:r>
+      <w:r>
+        <w:rPr>
+          <w:rFonts w:ascii="Source Sans Pro" w:hAnsi="Source Sans Pro" w:eastAsia="Source Sans Pro" w:cs="Source Sans Pro"/>
+          <w:b w:val="0"/>
+          <w:bCs w:val="0"/>
+          <w:i w:val="0"/>
+          <w:iCs w:val="0"/>
+          <w:caps w:val="0"/>
+          <w:smallCaps w:val="0"/>
+          <w:noProof w:val="0"/>
+          <w:color w:val="1F1F1F"/>
+          <w:sz w:val="24"/>
+          <w:szCs w:val="24"/>
+          <w:lang w:val="pt-BR"/>
+        </w:rPr>
+        <w:t xml:space="preserve"> </w:t>
+      </w:r>
+      <w:r>
+        <w:rPr>
+          <w:rFonts w:ascii="Source Sans Pro" w:hAnsi="Source Sans Pro" w:eastAsia="Source Sans Pro" w:cs="Source Sans Pro"/>
+          <w:b w:val="0"/>
+          <w:bCs w:val="0"/>
+          <w:i w:val="0"/>
+          <w:iCs w:val="0"/>
+          <w:caps w:val="0"/>
+          <w:smallCaps w:val="0"/>
+          <w:noProof w:val="0"/>
+          <w:color w:val="1F1F1F"/>
+          <w:sz w:val="24"/>
+          <w:szCs w:val="24"/>
+          <w:lang w:val="pt-BR"/>
+        </w:rPr>
+        <w:t>with</w:t>
+      </w:r>
+      <w:r>
+        <w:rPr>
+          <w:rFonts w:ascii="Source Sans Pro" w:hAnsi="Source Sans Pro" w:eastAsia="Source Sans Pro" w:cs="Source Sans Pro"/>
+          <w:b w:val="0"/>
+          <w:bCs w:val="0"/>
+          <w:i w:val="0"/>
+          <w:iCs w:val="0"/>
+          <w:caps w:val="0"/>
+          <w:smallCaps w:val="0"/>
+          <w:noProof w:val="0"/>
+          <w:color w:val="1F1F1F"/>
+          <w:sz w:val="24"/>
+          <w:szCs w:val="24"/>
+          <w:lang w:val="pt-BR"/>
+        </w:rPr>
+        <w:t xml:space="preserve"> </w:t>
+      </w:r>
+      <w:r>
+        <w:rPr>
+          <w:rFonts w:ascii="Source Sans Pro" w:hAnsi="Source Sans Pro" w:eastAsia="Source Sans Pro" w:cs="Source Sans Pro"/>
+          <w:b w:val="0"/>
+          <w:bCs w:val="0"/>
+          <w:i w:val="0"/>
+          <w:iCs w:val="0"/>
+          <w:caps w:val="0"/>
+          <w:smallCaps w:val="0"/>
+          <w:noProof w:val="0"/>
+          <w:color w:val="1F1F1F"/>
+          <w:sz w:val="24"/>
+          <w:szCs w:val="24"/>
+          <w:lang w:val="pt-BR"/>
+        </w:rPr>
+        <w:t>descriptive</w:t>
+      </w:r>
+      <w:r>
+        <w:rPr>
+          <w:rFonts w:ascii="Source Sans Pro" w:hAnsi="Source Sans Pro" w:eastAsia="Source Sans Pro" w:cs="Source Sans Pro"/>
+          <w:b w:val="0"/>
+          <w:bCs w:val="0"/>
+          <w:i w:val="0"/>
+          <w:iCs w:val="0"/>
+          <w:caps w:val="0"/>
+          <w:smallCaps w:val="0"/>
+          <w:noProof w:val="0"/>
+          <w:color w:val="1F1F1F"/>
+          <w:sz w:val="24"/>
+          <w:szCs w:val="24"/>
+          <w:lang w:val="pt-BR"/>
+        </w:rPr>
+        <w:t xml:space="preserve"> </w:t>
+      </w:r>
+      <w:r>
+        <w:rPr>
+          <w:rFonts w:ascii="Source Sans Pro" w:hAnsi="Source Sans Pro" w:eastAsia="Source Sans Pro" w:cs="Source Sans Pro"/>
+          <w:b w:val="0"/>
+          <w:bCs w:val="0"/>
+          <w:i w:val="0"/>
+          <w:iCs w:val="0"/>
+          <w:caps w:val="0"/>
+          <w:smallCaps w:val="0"/>
+          <w:noProof w:val="0"/>
+          <w:color w:val="1F1F1F"/>
+          <w:sz w:val="24"/>
+          <w:szCs w:val="24"/>
+          <w:lang w:val="pt-BR"/>
+        </w:rPr>
+        <w:t>information</w:t>
+      </w:r>
+      <w:r>
+        <w:rPr>
+          <w:rFonts w:ascii="Source Sans Pro" w:hAnsi="Source Sans Pro" w:eastAsia="Source Sans Pro" w:cs="Source Sans Pro"/>
+          <w:b w:val="0"/>
+          <w:bCs w:val="0"/>
+          <w:i w:val="0"/>
+          <w:iCs w:val="0"/>
+          <w:caps w:val="0"/>
+          <w:smallCaps w:val="0"/>
+          <w:noProof w:val="0"/>
+          <w:color w:val="1F1F1F"/>
+          <w:sz w:val="24"/>
+          <w:szCs w:val="24"/>
+          <w:lang w:val="pt-BR"/>
+        </w:rPr>
+        <w:t xml:space="preserve"> </w:t>
+      </w:r>
+      <w:r>
+        <w:rPr>
+          <w:rFonts w:ascii="Source Sans Pro" w:hAnsi="Source Sans Pro" w:eastAsia="Source Sans Pro" w:cs="Source Sans Pro"/>
+          <w:b w:val="0"/>
+          <w:bCs w:val="0"/>
+          <w:i w:val="0"/>
+          <w:iCs w:val="0"/>
+          <w:caps w:val="0"/>
+          <w:smallCaps w:val="0"/>
+          <w:noProof w:val="0"/>
+          <w:color w:val="1F1F1F"/>
+          <w:sz w:val="24"/>
+          <w:szCs w:val="24"/>
+          <w:lang w:val="pt-BR"/>
+        </w:rPr>
+        <w:t>about</w:t>
+      </w:r>
+      <w:r>
+        <w:rPr>
+          <w:rFonts w:ascii="Source Sans Pro" w:hAnsi="Source Sans Pro" w:eastAsia="Source Sans Pro" w:cs="Source Sans Pro"/>
+          <w:b w:val="0"/>
+          <w:bCs w:val="0"/>
+          <w:i w:val="0"/>
+          <w:iCs w:val="0"/>
+          <w:caps w:val="0"/>
+          <w:smallCaps w:val="0"/>
+          <w:noProof w:val="0"/>
+          <w:color w:val="1F1F1F"/>
+          <w:sz w:val="24"/>
+          <w:szCs w:val="24"/>
+          <w:lang w:val="pt-BR"/>
+        </w:rPr>
+        <w:t xml:space="preserve"> </w:t>
+      </w:r>
+      <w:r>
+        <w:rPr>
+          <w:rFonts w:ascii="Source Sans Pro" w:hAnsi="Source Sans Pro" w:eastAsia="Source Sans Pro" w:cs="Source Sans Pro"/>
+          <w:b w:val="0"/>
+          <w:bCs w:val="0"/>
+          <w:i w:val="0"/>
+          <w:iCs w:val="0"/>
+          <w:caps w:val="0"/>
+          <w:smallCaps w:val="0"/>
+          <w:noProof w:val="0"/>
+          <w:color w:val="1F1F1F"/>
+          <w:sz w:val="24"/>
+          <w:szCs w:val="24"/>
+          <w:lang w:val="pt-BR"/>
+        </w:rPr>
+        <w:t>the</w:t>
+      </w:r>
+      <w:r>
+        <w:rPr>
+          <w:rFonts w:ascii="Source Sans Pro" w:hAnsi="Source Sans Pro" w:eastAsia="Source Sans Pro" w:cs="Source Sans Pro"/>
+          <w:b w:val="0"/>
+          <w:bCs w:val="0"/>
+          <w:i w:val="0"/>
+          <w:iCs w:val="0"/>
+          <w:caps w:val="0"/>
+          <w:smallCaps w:val="0"/>
+          <w:noProof w:val="0"/>
+          <w:color w:val="1F1F1F"/>
+          <w:sz w:val="24"/>
+          <w:szCs w:val="24"/>
+          <w:lang w:val="pt-BR"/>
+        </w:rPr>
+        <w:t xml:space="preserve"> </w:t>
+      </w:r>
+      <w:r>
+        <w:rPr>
+          <w:rFonts w:ascii="Source Sans Pro" w:hAnsi="Source Sans Pro" w:eastAsia="Source Sans Pro" w:cs="Source Sans Pro"/>
+          <w:b w:val="0"/>
+          <w:bCs w:val="0"/>
+          <w:i w:val="0"/>
+          <w:iCs w:val="0"/>
+          <w:caps w:val="0"/>
+          <w:smallCaps w:val="0"/>
+          <w:noProof w:val="0"/>
+          <w:color w:val="1F1F1F"/>
+          <w:sz w:val="24"/>
+          <w:szCs w:val="24"/>
+          <w:lang w:val="pt-BR"/>
+        </w:rPr>
+        <w:t>change</w:t>
+      </w:r>
+      <w:r>
+        <w:rPr>
+          <w:rFonts w:ascii="Source Sans Pro" w:hAnsi="Source Sans Pro" w:eastAsia="Source Sans Pro" w:cs="Source Sans Pro"/>
+          <w:b w:val="0"/>
+          <w:bCs w:val="0"/>
+          <w:i w:val="0"/>
+          <w:iCs w:val="0"/>
+          <w:caps w:val="0"/>
+          <w:smallCaps w:val="0"/>
+          <w:noProof w:val="0"/>
+          <w:color w:val="1F1F1F"/>
+          <w:sz w:val="24"/>
+          <w:szCs w:val="24"/>
+          <w:lang w:val="pt-BR"/>
+        </w:rPr>
+        <w:t xml:space="preserve">, </w:t>
+      </w:r>
+      <w:r>
+        <w:rPr>
+          <w:rFonts w:ascii="Source Sans Pro" w:hAnsi="Source Sans Pro" w:eastAsia="Source Sans Pro" w:cs="Source Sans Pro"/>
+          <w:b w:val="0"/>
+          <w:bCs w:val="0"/>
+          <w:i w:val="0"/>
+          <w:iCs w:val="0"/>
+          <w:caps w:val="0"/>
+          <w:smallCaps w:val="0"/>
+          <w:noProof w:val="0"/>
+          <w:color w:val="1F1F1F"/>
+          <w:sz w:val="24"/>
+          <w:szCs w:val="24"/>
+          <w:lang w:val="pt-BR"/>
+        </w:rPr>
+        <w:t>but</w:t>
+      </w:r>
+      <w:r>
+        <w:rPr>
+          <w:rFonts w:ascii="Source Sans Pro" w:hAnsi="Source Sans Pro" w:eastAsia="Source Sans Pro" w:cs="Source Sans Pro"/>
+          <w:b w:val="0"/>
+          <w:bCs w:val="0"/>
+          <w:i w:val="0"/>
+          <w:iCs w:val="0"/>
+          <w:caps w:val="0"/>
+          <w:smallCaps w:val="0"/>
+          <w:noProof w:val="0"/>
+          <w:color w:val="1F1F1F"/>
+          <w:sz w:val="24"/>
+          <w:szCs w:val="24"/>
+          <w:lang w:val="pt-BR"/>
+        </w:rPr>
+        <w:t xml:space="preserve"> </w:t>
+      </w:r>
+      <w:r>
+        <w:rPr>
+          <w:rFonts w:ascii="Source Sans Pro" w:hAnsi="Source Sans Pro" w:eastAsia="Source Sans Pro" w:cs="Source Sans Pro"/>
+          <w:b w:val="0"/>
+          <w:bCs w:val="0"/>
+          <w:i w:val="0"/>
+          <w:iCs w:val="0"/>
+          <w:caps w:val="0"/>
+          <w:smallCaps w:val="0"/>
+          <w:noProof w:val="0"/>
+          <w:color w:val="1F1F1F"/>
+          <w:sz w:val="24"/>
+          <w:szCs w:val="24"/>
+          <w:lang w:val="pt-BR"/>
+        </w:rPr>
+        <w:t>each</w:t>
+      </w:r>
+      <w:r>
+        <w:rPr>
+          <w:rFonts w:ascii="Source Sans Pro" w:hAnsi="Source Sans Pro" w:eastAsia="Source Sans Pro" w:cs="Source Sans Pro"/>
+          <w:b w:val="0"/>
+          <w:bCs w:val="0"/>
+          <w:i w:val="0"/>
+          <w:iCs w:val="0"/>
+          <w:caps w:val="0"/>
+          <w:smallCaps w:val="0"/>
+          <w:noProof w:val="0"/>
+          <w:color w:val="1F1F1F"/>
+          <w:sz w:val="24"/>
+          <w:szCs w:val="24"/>
+          <w:lang w:val="pt-BR"/>
+        </w:rPr>
+        <w:t xml:space="preserve"> </w:t>
+      </w:r>
+      <w:r>
+        <w:rPr>
+          <w:rFonts w:ascii="Source Sans Pro" w:hAnsi="Source Sans Pro" w:eastAsia="Source Sans Pro" w:cs="Source Sans Pro"/>
+          <w:b w:val="0"/>
+          <w:bCs w:val="0"/>
+          <w:i w:val="0"/>
+          <w:iCs w:val="0"/>
+          <w:caps w:val="0"/>
+          <w:smallCaps w:val="0"/>
+          <w:noProof w:val="0"/>
+          <w:color w:val="1F1F1F"/>
+          <w:sz w:val="24"/>
+          <w:szCs w:val="24"/>
+          <w:lang w:val="pt-BR"/>
+        </w:rPr>
+        <w:t>line</w:t>
+      </w:r>
+      <w:r>
+        <w:rPr>
+          <w:rFonts w:ascii="Source Sans Pro" w:hAnsi="Source Sans Pro" w:eastAsia="Source Sans Pro" w:cs="Source Sans Pro"/>
+          <w:b w:val="0"/>
+          <w:bCs w:val="0"/>
+          <w:i w:val="0"/>
+          <w:iCs w:val="0"/>
+          <w:caps w:val="0"/>
+          <w:smallCaps w:val="0"/>
+          <w:noProof w:val="0"/>
+          <w:color w:val="1F1F1F"/>
+          <w:sz w:val="24"/>
+          <w:szCs w:val="24"/>
+          <w:lang w:val="pt-BR"/>
+        </w:rPr>
+        <w:t xml:space="preserve"> </w:t>
+      </w:r>
+      <w:r>
+        <w:rPr>
+          <w:rFonts w:ascii="Source Sans Pro" w:hAnsi="Source Sans Pro" w:eastAsia="Source Sans Pro" w:cs="Source Sans Pro"/>
+          <w:b w:val="0"/>
+          <w:bCs w:val="0"/>
+          <w:i w:val="0"/>
+          <w:iCs w:val="0"/>
+          <w:caps w:val="0"/>
+          <w:smallCaps w:val="0"/>
+          <w:noProof w:val="0"/>
+          <w:color w:val="1F1F1F"/>
+          <w:sz w:val="24"/>
+          <w:szCs w:val="24"/>
+          <w:lang w:val="pt-BR"/>
+        </w:rPr>
+        <w:t>is</w:t>
+      </w:r>
+      <w:r>
+        <w:rPr>
+          <w:rFonts w:ascii="Source Sans Pro" w:hAnsi="Source Sans Pro" w:eastAsia="Source Sans Pro" w:cs="Source Sans Pro"/>
+          <w:b w:val="0"/>
+          <w:bCs w:val="0"/>
+          <w:i w:val="0"/>
+          <w:iCs w:val="0"/>
+          <w:caps w:val="0"/>
+          <w:smallCaps w:val="0"/>
+          <w:noProof w:val="0"/>
+          <w:color w:val="1F1F1F"/>
+          <w:sz w:val="24"/>
+          <w:szCs w:val="24"/>
+          <w:lang w:val="pt-BR"/>
+        </w:rPr>
+        <w:t xml:space="preserve"> </w:t>
+      </w:r>
+      <w:r>
+        <w:rPr>
+          <w:rFonts w:ascii="Source Sans Pro" w:hAnsi="Source Sans Pro" w:eastAsia="Source Sans Pro" w:cs="Source Sans Pro"/>
+          <w:b w:val="0"/>
+          <w:bCs w:val="0"/>
+          <w:i w:val="0"/>
+          <w:iCs w:val="0"/>
+          <w:caps w:val="0"/>
+          <w:smallCaps w:val="0"/>
+          <w:noProof w:val="0"/>
+          <w:color w:val="1F1F1F"/>
+          <w:sz w:val="24"/>
+          <w:szCs w:val="24"/>
+          <w:lang w:val="pt-BR"/>
+        </w:rPr>
+        <w:t>kept</w:t>
+      </w:r>
+      <w:r>
+        <w:rPr>
+          <w:rFonts w:ascii="Source Sans Pro" w:hAnsi="Source Sans Pro" w:eastAsia="Source Sans Pro" w:cs="Source Sans Pro"/>
+          <w:b w:val="0"/>
+          <w:bCs w:val="0"/>
+          <w:i w:val="0"/>
+          <w:iCs w:val="0"/>
+          <w:caps w:val="0"/>
+          <w:smallCaps w:val="0"/>
+          <w:noProof w:val="0"/>
+          <w:color w:val="1F1F1F"/>
+          <w:sz w:val="24"/>
+          <w:szCs w:val="24"/>
+          <w:lang w:val="pt-BR"/>
+        </w:rPr>
+        <w:t xml:space="preserve"> </w:t>
+      </w:r>
+      <w:r>
+        <w:rPr>
+          <w:rFonts w:ascii="Source Sans Pro" w:hAnsi="Source Sans Pro" w:eastAsia="Source Sans Pro" w:cs="Source Sans Pro"/>
+          <w:b w:val="0"/>
+          <w:bCs w:val="0"/>
+          <w:i w:val="0"/>
+          <w:iCs w:val="0"/>
+          <w:caps w:val="0"/>
+          <w:smallCaps w:val="0"/>
+          <w:noProof w:val="0"/>
+          <w:color w:val="1F1F1F"/>
+          <w:sz w:val="24"/>
+          <w:szCs w:val="24"/>
+          <w:lang w:val="pt-BR"/>
+        </w:rPr>
+        <w:t>under</w:t>
+      </w:r>
+      <w:r>
+        <w:rPr>
+          <w:rFonts w:ascii="Source Sans Pro" w:hAnsi="Source Sans Pro" w:eastAsia="Source Sans Pro" w:cs="Source Sans Pro"/>
+          <w:b w:val="0"/>
+          <w:bCs w:val="0"/>
+          <w:i w:val="0"/>
+          <w:iCs w:val="0"/>
+          <w:caps w:val="0"/>
+          <w:smallCaps w:val="0"/>
+          <w:noProof w:val="0"/>
+          <w:color w:val="1F1F1F"/>
+          <w:sz w:val="24"/>
+          <w:szCs w:val="24"/>
+          <w:lang w:val="pt-BR"/>
+        </w:rPr>
+        <w:t xml:space="preserve"> 72 </w:t>
+      </w:r>
+      <w:r>
+        <w:rPr>
+          <w:rFonts w:ascii="Source Sans Pro" w:hAnsi="Source Sans Pro" w:eastAsia="Source Sans Pro" w:cs="Source Sans Pro"/>
+          <w:b w:val="0"/>
+          <w:bCs w:val="0"/>
+          <w:i w:val="0"/>
+          <w:iCs w:val="0"/>
+          <w:caps w:val="0"/>
+          <w:smallCaps w:val="0"/>
+          <w:noProof w:val="0"/>
+          <w:color w:val="1F1F1F"/>
+          <w:sz w:val="24"/>
+          <w:szCs w:val="24"/>
+          <w:lang w:val="pt-BR"/>
+        </w:rPr>
+        <w:t>characters</w:t>
+      </w:r>
+      <w:r>
+        <w:rPr>
+          <w:rFonts w:ascii="Source Sans Pro" w:hAnsi="Source Sans Pro" w:eastAsia="Source Sans Pro" w:cs="Source Sans Pro"/>
+          <w:b w:val="0"/>
+          <w:bCs w:val="0"/>
+          <w:i w:val="0"/>
+          <w:iCs w:val="0"/>
+          <w:caps w:val="0"/>
+          <w:smallCaps w:val="0"/>
+          <w:noProof w:val="0"/>
+          <w:color w:val="1F1F1F"/>
+          <w:sz w:val="24"/>
+          <w:szCs w:val="24"/>
+          <w:lang w:val="pt-BR"/>
+        </w:rPr>
+        <w:t xml:space="preserve"> in </w:t>
+      </w:r>
+      <w:r>
+        <w:rPr>
+          <w:rFonts w:ascii="Source Sans Pro" w:hAnsi="Source Sans Pro" w:eastAsia="Source Sans Pro" w:cs="Source Sans Pro"/>
+          <w:b w:val="0"/>
+          <w:bCs w:val="0"/>
+          <w:i w:val="0"/>
+          <w:iCs w:val="0"/>
+          <w:caps w:val="0"/>
+          <w:smallCaps w:val="0"/>
+          <w:noProof w:val="0"/>
+          <w:color w:val="1F1F1F"/>
+          <w:sz w:val="24"/>
+          <w:szCs w:val="24"/>
+          <w:lang w:val="pt-BR"/>
+        </w:rPr>
+        <w:t>length</w:t>
+      </w:r>
+      <w:r>
+        <w:rPr>
+          <w:rFonts w:ascii="Source Sans Pro" w:hAnsi="Source Sans Pro" w:eastAsia="Source Sans Pro" w:cs="Source Sans Pro"/>
+          <w:b w:val="0"/>
+          <w:bCs w:val="0"/>
+          <w:i w:val="0"/>
+          <w:iCs w:val="0"/>
+          <w:caps w:val="0"/>
+          <w:smallCaps w:val="0"/>
+          <w:noProof w:val="0"/>
+          <w:color w:val="1F1F1F"/>
+          <w:sz w:val="24"/>
+          <w:szCs w:val="24"/>
+          <w:lang w:val="pt-BR"/>
+        </w:rPr>
+        <w:t>.</w:t>
+      </w:r>
+    </w:p>
+    <w:p>
+      <w:pPr>
+        <w:shd w:val="clear" w:color="auto" w:fill="FFFFFF" w:themeFill="background1"/>
+        <w:spacing w:before="120" w:beforeAutospacing="off" w:after="240" w:afterAutospacing="off" w:line="360" w:lineRule="auto"/>
+        <w:rPr>
+          <w:rFonts w:ascii="Source Sans Pro" w:hAnsi="Source Sans Pro" w:eastAsia="Source Sans Pro" w:cs="Source Sans Pro"/>
+          <w:b w:val="0"/>
+          <w:bCs w:val="0"/>
+          <w:i w:val="0"/>
+          <w:iCs w:val="0"/>
+          <w:caps w:val="0"/>
+          <w:smallCaps w:val="0"/>
+          <w:noProof w:val="0"/>
+          <w:color w:val="1F1F1F"/>
+          <w:sz w:val="24"/>
+          <w:szCs w:val="24"/>
+          <w:lang w:val="pt-BR"/>
+        </w:rPr>
+      </w:pPr>
+      <w:r>
+        <w:rPr>
+          <w:rFonts w:ascii="Source Sans Pro" w:hAnsi="Source Sans Pro" w:eastAsia="Source Sans Pro" w:cs="Source Sans Pro"/>
+          <w:b w:val="0"/>
+          <w:bCs w:val="0"/>
+          <w:i w:val="0"/>
+          <w:iCs w:val="0"/>
+          <w:caps w:val="0"/>
+          <w:smallCaps w:val="0"/>
+          <w:noProof w:val="0"/>
+          <w:color w:val="1F1F1F"/>
+          <w:sz w:val="24"/>
+          <w:szCs w:val="24"/>
+          <w:lang w:val="pt-BR"/>
+        </w:rPr>
+        <w:t xml:space="preserve">If even more information is needed to explain the change, more paragraphs can </w:t>
+      </w:r>
+      <w:r>
+        <w:rPr>
+          <w:rFonts w:ascii="Source Sans Pro" w:hAnsi="Source Sans Pro" w:eastAsia="Source Sans Pro" w:cs="Source Sans Pro"/>
+          <w:b w:val="0"/>
+          <w:bCs w:val="0"/>
+          <w:i w:val="0"/>
+          <w:iCs w:val="0"/>
+          <w:caps w:val="0"/>
+          <w:smallCaps w:val="0"/>
+          <w:noProof w:val="0"/>
+          <w:color w:val="1F1F1F"/>
+          <w:sz w:val="24"/>
+          <w:szCs w:val="24"/>
+          <w:lang w:val="pt-BR"/>
+        </w:rPr>
+        <w:t>be</w:t>
+      </w:r>
+      <w:r>
+        <w:rPr>
+          <w:rFonts w:ascii="Source Sans Pro" w:hAnsi="Source Sans Pro" w:eastAsia="Source Sans Pro" w:cs="Source Sans Pro"/>
+          <w:b w:val="0"/>
+          <w:bCs w:val="0"/>
+          <w:i w:val="0"/>
+          <w:iCs w:val="0"/>
+          <w:caps w:val="0"/>
+          <w:smallCaps w:val="0"/>
+          <w:noProof w:val="0"/>
+          <w:color w:val="1F1F1F"/>
+          <w:sz w:val="24"/>
+          <w:szCs w:val="24"/>
+          <w:lang w:val="pt-BR"/>
+        </w:rPr>
+        <w:t xml:space="preserve"> </w:t>
+      </w:r>
+      <w:r>
+        <w:rPr>
+          <w:rFonts w:ascii="Source Sans Pro" w:hAnsi="Source Sans Pro" w:eastAsia="Source Sans Pro" w:cs="Source Sans Pro"/>
+          <w:b w:val="0"/>
+          <w:bCs w:val="0"/>
+          <w:i w:val="0"/>
+          <w:iCs w:val="0"/>
+          <w:caps w:val="0"/>
+          <w:smallCaps w:val="0"/>
+          <w:noProof w:val="0"/>
+          <w:color w:val="1F1F1F"/>
+          <w:sz w:val="24"/>
+          <w:szCs w:val="24"/>
+          <w:lang w:val="pt-BR"/>
+        </w:rPr>
+        <w:t>added</w:t>
+      </w:r>
+      <w:r>
+        <w:rPr>
+          <w:rFonts w:ascii="Source Sans Pro" w:hAnsi="Source Sans Pro" w:eastAsia="Source Sans Pro" w:cs="Source Sans Pro"/>
+          <w:b w:val="0"/>
+          <w:bCs w:val="0"/>
+          <w:i w:val="0"/>
+          <w:iCs w:val="0"/>
+          <w:caps w:val="0"/>
+          <w:smallCaps w:val="0"/>
+          <w:noProof w:val="0"/>
+          <w:color w:val="1F1F1F"/>
+          <w:sz w:val="24"/>
+          <w:szCs w:val="24"/>
+          <w:lang w:val="pt-BR"/>
+        </w:rPr>
+        <w:t xml:space="preserve"> </w:t>
+      </w:r>
+      <w:r>
+        <w:rPr>
+          <w:rFonts w:ascii="Source Sans Pro" w:hAnsi="Source Sans Pro" w:eastAsia="Source Sans Pro" w:cs="Source Sans Pro"/>
+          <w:b w:val="0"/>
+          <w:bCs w:val="0"/>
+          <w:i w:val="0"/>
+          <w:iCs w:val="0"/>
+          <w:caps w:val="0"/>
+          <w:smallCaps w:val="0"/>
+          <w:noProof w:val="0"/>
+          <w:color w:val="1F1F1F"/>
+          <w:sz w:val="24"/>
+          <w:szCs w:val="24"/>
+          <w:lang w:val="pt-BR"/>
+        </w:rPr>
+        <w:t>after</w:t>
+      </w:r>
+      <w:r>
+        <w:rPr>
+          <w:rFonts w:ascii="Source Sans Pro" w:hAnsi="Source Sans Pro" w:eastAsia="Source Sans Pro" w:cs="Source Sans Pro"/>
+          <w:b w:val="0"/>
+          <w:bCs w:val="0"/>
+          <w:i w:val="0"/>
+          <w:iCs w:val="0"/>
+          <w:caps w:val="0"/>
+          <w:smallCaps w:val="0"/>
+          <w:noProof w:val="0"/>
+          <w:color w:val="1F1F1F"/>
+          <w:sz w:val="24"/>
+          <w:szCs w:val="24"/>
+          <w:lang w:val="pt-BR"/>
+        </w:rPr>
+        <w:t xml:space="preserve"> </w:t>
+      </w:r>
+      <w:r>
+        <w:rPr>
+          <w:rFonts w:ascii="Source Sans Pro" w:hAnsi="Source Sans Pro" w:eastAsia="Source Sans Pro" w:cs="Source Sans Pro"/>
+          <w:b w:val="0"/>
+          <w:bCs w:val="0"/>
+          <w:i w:val="0"/>
+          <w:iCs w:val="0"/>
+          <w:caps w:val="0"/>
+          <w:smallCaps w:val="0"/>
+          <w:noProof w:val="0"/>
+          <w:color w:val="1F1F1F"/>
+          <w:sz w:val="24"/>
+          <w:szCs w:val="24"/>
+          <w:lang w:val="pt-BR"/>
+        </w:rPr>
+        <w:t>blank</w:t>
+      </w:r>
+      <w:r>
+        <w:rPr>
+          <w:rFonts w:ascii="Source Sans Pro" w:hAnsi="Source Sans Pro" w:eastAsia="Source Sans Pro" w:cs="Source Sans Pro"/>
+          <w:b w:val="0"/>
+          <w:bCs w:val="0"/>
+          <w:i w:val="0"/>
+          <w:iCs w:val="0"/>
+          <w:caps w:val="0"/>
+          <w:smallCaps w:val="0"/>
+          <w:noProof w:val="0"/>
+          <w:color w:val="1F1F1F"/>
+          <w:sz w:val="24"/>
+          <w:szCs w:val="24"/>
+          <w:lang w:val="pt-BR"/>
+        </w:rPr>
+        <w:t xml:space="preserve"> </w:t>
+      </w:r>
+      <w:r>
+        <w:rPr>
+          <w:rFonts w:ascii="Source Sans Pro" w:hAnsi="Source Sans Pro" w:eastAsia="Source Sans Pro" w:cs="Source Sans Pro"/>
+          <w:b w:val="0"/>
+          <w:bCs w:val="0"/>
+          <w:i w:val="0"/>
+          <w:iCs w:val="0"/>
+          <w:caps w:val="0"/>
+          <w:smallCaps w:val="0"/>
+          <w:noProof w:val="0"/>
+          <w:color w:val="1F1F1F"/>
+          <w:sz w:val="24"/>
+          <w:szCs w:val="24"/>
+          <w:lang w:val="pt-BR"/>
+        </w:rPr>
+        <w:t>lines</w:t>
+      </w:r>
+      <w:r>
+        <w:rPr>
+          <w:rFonts w:ascii="Source Sans Pro" w:hAnsi="Source Sans Pro" w:eastAsia="Source Sans Pro" w:cs="Source Sans Pro"/>
+          <w:b w:val="0"/>
+          <w:bCs w:val="0"/>
+          <w:i w:val="0"/>
+          <w:iCs w:val="0"/>
+          <w:caps w:val="0"/>
+          <w:smallCaps w:val="0"/>
+          <w:noProof w:val="0"/>
+          <w:color w:val="1F1F1F"/>
+          <w:sz w:val="24"/>
+          <w:szCs w:val="24"/>
+          <w:lang w:val="pt-BR"/>
+        </w:rPr>
+        <w:t xml:space="preserve">, </w:t>
+      </w:r>
+      <w:r>
+        <w:rPr>
+          <w:rFonts w:ascii="Source Sans Pro" w:hAnsi="Source Sans Pro" w:eastAsia="Source Sans Pro" w:cs="Source Sans Pro"/>
+          <w:b w:val="0"/>
+          <w:bCs w:val="0"/>
+          <w:i w:val="0"/>
+          <w:iCs w:val="0"/>
+          <w:caps w:val="0"/>
+          <w:smallCaps w:val="0"/>
+          <w:noProof w:val="0"/>
+          <w:color w:val="1F1F1F"/>
+          <w:sz w:val="24"/>
+          <w:szCs w:val="24"/>
+          <w:lang w:val="pt-BR"/>
+        </w:rPr>
+        <w:t>with</w:t>
+      </w:r>
+      <w:r>
+        <w:rPr>
+          <w:rFonts w:ascii="Source Sans Pro" w:hAnsi="Source Sans Pro" w:eastAsia="Source Sans Pro" w:cs="Source Sans Pro"/>
+          <w:b w:val="0"/>
+          <w:bCs w:val="0"/>
+          <w:i w:val="0"/>
+          <w:iCs w:val="0"/>
+          <w:caps w:val="0"/>
+          <w:smallCaps w:val="0"/>
+          <w:noProof w:val="0"/>
+          <w:color w:val="1F1F1F"/>
+          <w:sz w:val="24"/>
+          <w:szCs w:val="24"/>
+          <w:lang w:val="pt-BR"/>
+        </w:rPr>
+        <w:t xml:space="preserve"> links </w:t>
+      </w:r>
+      <w:r>
+        <w:rPr>
+          <w:rFonts w:ascii="Source Sans Pro" w:hAnsi="Source Sans Pro" w:eastAsia="Source Sans Pro" w:cs="Source Sans Pro"/>
+          <w:b w:val="0"/>
+          <w:bCs w:val="0"/>
+          <w:i w:val="0"/>
+          <w:iCs w:val="0"/>
+          <w:caps w:val="0"/>
+          <w:smallCaps w:val="0"/>
+          <w:noProof w:val="0"/>
+          <w:color w:val="1F1F1F"/>
+          <w:sz w:val="24"/>
+          <w:szCs w:val="24"/>
+          <w:lang w:val="pt-BR"/>
+        </w:rPr>
+        <w:t>to</w:t>
+      </w:r>
+      <w:r>
+        <w:rPr>
+          <w:rFonts w:ascii="Source Sans Pro" w:hAnsi="Source Sans Pro" w:eastAsia="Source Sans Pro" w:cs="Source Sans Pro"/>
+          <w:b w:val="0"/>
+          <w:bCs w:val="0"/>
+          <w:i w:val="0"/>
+          <w:iCs w:val="0"/>
+          <w:caps w:val="0"/>
+          <w:smallCaps w:val="0"/>
+          <w:noProof w:val="0"/>
+          <w:color w:val="1F1F1F"/>
+          <w:sz w:val="24"/>
+          <w:szCs w:val="24"/>
+          <w:lang w:val="pt-BR"/>
+        </w:rPr>
+        <w:t xml:space="preserve"> </w:t>
+      </w:r>
+      <w:r>
+        <w:rPr>
+          <w:rFonts w:ascii="Source Sans Pro" w:hAnsi="Source Sans Pro" w:eastAsia="Source Sans Pro" w:cs="Source Sans Pro"/>
+          <w:b w:val="0"/>
+          <w:bCs w:val="0"/>
+          <w:i w:val="0"/>
+          <w:iCs w:val="0"/>
+          <w:caps w:val="0"/>
+          <w:smallCaps w:val="0"/>
+          <w:noProof w:val="0"/>
+          <w:color w:val="1F1F1F"/>
+          <w:sz w:val="24"/>
+          <w:szCs w:val="24"/>
+          <w:lang w:val="pt-BR"/>
+        </w:rPr>
+        <w:t>issues</w:t>
+      </w:r>
+      <w:r>
+        <w:rPr>
+          <w:rFonts w:ascii="Source Sans Pro" w:hAnsi="Source Sans Pro" w:eastAsia="Source Sans Pro" w:cs="Source Sans Pro"/>
+          <w:b w:val="0"/>
+          <w:bCs w:val="0"/>
+          <w:i w:val="0"/>
+          <w:iCs w:val="0"/>
+          <w:caps w:val="0"/>
+          <w:smallCaps w:val="0"/>
+          <w:noProof w:val="0"/>
+          <w:color w:val="1F1F1F"/>
+          <w:sz w:val="24"/>
+          <w:szCs w:val="24"/>
+          <w:lang w:val="pt-BR"/>
+        </w:rPr>
+        <w:t xml:space="preserve">, tickets, </w:t>
+      </w:r>
+      <w:r>
+        <w:rPr>
+          <w:rFonts w:ascii="Source Sans Pro" w:hAnsi="Source Sans Pro" w:eastAsia="Source Sans Pro" w:cs="Source Sans Pro"/>
+          <w:b w:val="0"/>
+          <w:bCs w:val="0"/>
+          <w:i w:val="0"/>
+          <w:iCs w:val="0"/>
+          <w:caps w:val="0"/>
+          <w:smallCaps w:val="0"/>
+          <w:noProof w:val="0"/>
+          <w:color w:val="1F1F1F"/>
+          <w:sz w:val="24"/>
+          <w:szCs w:val="24"/>
+          <w:lang w:val="pt-BR"/>
+        </w:rPr>
+        <w:t>or</w:t>
+      </w:r>
+      <w:r>
+        <w:rPr>
+          <w:rFonts w:ascii="Source Sans Pro" w:hAnsi="Source Sans Pro" w:eastAsia="Source Sans Pro" w:cs="Source Sans Pro"/>
+          <w:b w:val="0"/>
+          <w:bCs w:val="0"/>
+          <w:i w:val="0"/>
+          <w:iCs w:val="0"/>
+          <w:caps w:val="0"/>
+          <w:smallCaps w:val="0"/>
+          <w:noProof w:val="0"/>
+          <w:color w:val="1F1F1F"/>
+          <w:sz w:val="24"/>
+          <w:szCs w:val="24"/>
+          <w:lang w:val="pt-BR"/>
+        </w:rPr>
+        <w:t xml:space="preserve"> bugs. </w:t>
+      </w:r>
+      <w:r>
+        <w:rPr>
+          <w:rFonts w:ascii="Source Sans Pro" w:hAnsi="Source Sans Pro" w:eastAsia="Source Sans Pro" w:cs="Source Sans Pro"/>
+          <w:b w:val="0"/>
+          <w:bCs w:val="0"/>
+          <w:i w:val="0"/>
+          <w:iCs w:val="0"/>
+          <w:caps w:val="0"/>
+          <w:smallCaps w:val="0"/>
+          <w:noProof w:val="0"/>
+          <w:color w:val="1F1F1F"/>
+          <w:sz w:val="24"/>
+          <w:szCs w:val="24"/>
+          <w:lang w:val="pt-BR"/>
+        </w:rPr>
+        <w:t xml:space="preserve">Remember </w:t>
+      </w:r>
+      <w:r>
+        <w:rPr>
+          <w:rFonts w:ascii="Source Sans Pro" w:hAnsi="Source Sans Pro" w:eastAsia="Source Sans Pro" w:cs="Source Sans Pro"/>
+          <w:b w:val="0"/>
+          <w:bCs w:val="0"/>
+          <w:i w:val="0"/>
+          <w:iCs w:val="0"/>
+          <w:caps w:val="0"/>
+          <w:smallCaps w:val="0"/>
+          <w:noProof w:val="0"/>
+          <w:color w:val="1F1F1F"/>
+          <w:sz w:val="24"/>
+          <w:szCs w:val="24"/>
+          <w:lang w:val="pt-BR"/>
+        </w:rPr>
+        <w:t>that</w:t>
+      </w:r>
+      <w:r>
+        <w:rPr>
+          <w:rFonts w:ascii="Source Sans Pro" w:hAnsi="Source Sans Pro" w:eastAsia="Source Sans Pro" w:cs="Source Sans Pro"/>
+          <w:b w:val="0"/>
+          <w:bCs w:val="0"/>
+          <w:i w:val="0"/>
+          <w:iCs w:val="0"/>
+          <w:caps w:val="0"/>
+          <w:smallCaps w:val="0"/>
+          <w:noProof w:val="0"/>
+          <w:color w:val="1F1F1F"/>
+          <w:sz w:val="24"/>
+          <w:szCs w:val="24"/>
+          <w:lang w:val="pt-BR"/>
+        </w:rPr>
+        <w:t xml:space="preserve"> future </w:t>
+      </w:r>
+      <w:r>
+        <w:rPr>
+          <w:rFonts w:ascii="Source Sans Pro" w:hAnsi="Source Sans Pro" w:eastAsia="Source Sans Pro" w:cs="Source Sans Pro"/>
+          <w:b w:val="0"/>
+          <w:bCs w:val="0"/>
+          <w:i w:val="0"/>
+          <w:iCs w:val="0"/>
+          <w:caps w:val="0"/>
+          <w:smallCaps w:val="0"/>
+          <w:noProof w:val="0"/>
+          <w:color w:val="1F1F1F"/>
+          <w:sz w:val="24"/>
+          <w:szCs w:val="24"/>
+          <w:lang w:val="pt-BR"/>
+        </w:rPr>
+        <w:t>you</w:t>
+      </w:r>
+      <w:r>
+        <w:rPr>
+          <w:rFonts w:ascii="Source Sans Pro" w:hAnsi="Source Sans Pro" w:eastAsia="Source Sans Pro" w:cs="Source Sans Pro"/>
+          <w:b w:val="0"/>
+          <w:bCs w:val="0"/>
+          <w:i w:val="0"/>
+          <w:iCs w:val="0"/>
+          <w:caps w:val="0"/>
+          <w:smallCaps w:val="0"/>
+          <w:noProof w:val="0"/>
+          <w:color w:val="1F1F1F"/>
+          <w:sz w:val="24"/>
+          <w:szCs w:val="24"/>
+          <w:lang w:val="pt-BR"/>
+        </w:rPr>
+        <w:t xml:space="preserve"> </w:t>
+      </w:r>
+      <w:r>
+        <w:rPr>
+          <w:rFonts w:ascii="Source Sans Pro" w:hAnsi="Source Sans Pro" w:eastAsia="Source Sans Pro" w:cs="Source Sans Pro"/>
+          <w:b w:val="0"/>
+          <w:bCs w:val="0"/>
+          <w:i w:val="0"/>
+          <w:iCs w:val="0"/>
+          <w:caps w:val="0"/>
+          <w:smallCaps w:val="0"/>
+          <w:noProof w:val="0"/>
+          <w:color w:val="1F1F1F"/>
+          <w:sz w:val="24"/>
+          <w:szCs w:val="24"/>
+          <w:lang w:val="pt-BR"/>
+        </w:rPr>
+        <w:t>will</w:t>
+      </w:r>
+      <w:r>
+        <w:rPr>
+          <w:rFonts w:ascii="Source Sans Pro" w:hAnsi="Source Sans Pro" w:eastAsia="Source Sans Pro" w:cs="Source Sans Pro"/>
+          <w:b w:val="0"/>
+          <w:bCs w:val="0"/>
+          <w:i w:val="0"/>
+          <w:iCs w:val="0"/>
+          <w:caps w:val="0"/>
+          <w:smallCaps w:val="0"/>
+          <w:noProof w:val="0"/>
+          <w:color w:val="1F1F1F"/>
+          <w:sz w:val="24"/>
+          <w:szCs w:val="24"/>
+          <w:lang w:val="pt-BR"/>
+        </w:rPr>
+        <w:t xml:space="preserve"> </w:t>
+      </w:r>
+      <w:r>
+        <w:rPr>
+          <w:rFonts w:ascii="Source Sans Pro" w:hAnsi="Source Sans Pro" w:eastAsia="Source Sans Pro" w:cs="Source Sans Pro"/>
+          <w:b w:val="0"/>
+          <w:bCs w:val="0"/>
+          <w:i w:val="0"/>
+          <w:iCs w:val="0"/>
+          <w:caps w:val="0"/>
+          <w:smallCaps w:val="0"/>
+          <w:noProof w:val="0"/>
+          <w:color w:val="1F1F1F"/>
+          <w:sz w:val="24"/>
+          <w:szCs w:val="24"/>
+          <w:lang w:val="pt-BR"/>
+        </w:rPr>
+        <w:t>thank</w:t>
+      </w:r>
+      <w:r>
+        <w:rPr>
+          <w:rFonts w:ascii="Source Sans Pro" w:hAnsi="Source Sans Pro" w:eastAsia="Source Sans Pro" w:cs="Source Sans Pro"/>
+          <w:b w:val="0"/>
+          <w:bCs w:val="0"/>
+          <w:i w:val="0"/>
+          <w:iCs w:val="0"/>
+          <w:caps w:val="0"/>
+          <w:smallCaps w:val="0"/>
+          <w:noProof w:val="0"/>
+          <w:color w:val="1F1F1F"/>
+          <w:sz w:val="24"/>
+          <w:szCs w:val="24"/>
+          <w:lang w:val="pt-BR"/>
+        </w:rPr>
+        <w:t xml:space="preserve"> </w:t>
+      </w:r>
+      <w:r>
+        <w:rPr>
+          <w:rFonts w:ascii="Source Sans Pro" w:hAnsi="Source Sans Pro" w:eastAsia="Source Sans Pro" w:cs="Source Sans Pro"/>
+          <w:b w:val="0"/>
+          <w:bCs w:val="0"/>
+          <w:i w:val="0"/>
+          <w:iCs w:val="0"/>
+          <w:caps w:val="0"/>
+          <w:smallCaps w:val="0"/>
+          <w:noProof w:val="0"/>
+          <w:color w:val="1F1F1F"/>
+          <w:sz w:val="24"/>
+          <w:szCs w:val="24"/>
+          <w:lang w:val="pt-BR"/>
+        </w:rPr>
+        <w:t>current</w:t>
+      </w:r>
+      <w:r>
+        <w:rPr>
+          <w:rFonts w:ascii="Source Sans Pro" w:hAnsi="Source Sans Pro" w:eastAsia="Source Sans Pro" w:cs="Source Sans Pro"/>
+          <w:b w:val="0"/>
+          <w:bCs w:val="0"/>
+          <w:i w:val="0"/>
+          <w:iCs w:val="0"/>
+          <w:caps w:val="0"/>
+          <w:smallCaps w:val="0"/>
+          <w:noProof w:val="0"/>
+          <w:color w:val="1F1F1F"/>
+          <w:sz w:val="24"/>
+          <w:szCs w:val="24"/>
+          <w:lang w:val="pt-BR"/>
+        </w:rPr>
+        <w:t xml:space="preserve"> </w:t>
+      </w:r>
+      <w:r>
+        <w:rPr>
+          <w:rFonts w:ascii="Source Sans Pro" w:hAnsi="Source Sans Pro" w:eastAsia="Source Sans Pro" w:cs="Source Sans Pro"/>
+          <w:b w:val="0"/>
+          <w:bCs w:val="0"/>
+          <w:i w:val="0"/>
+          <w:iCs w:val="0"/>
+          <w:caps w:val="0"/>
+          <w:smallCaps w:val="0"/>
+          <w:noProof w:val="0"/>
+          <w:color w:val="1F1F1F"/>
+          <w:sz w:val="24"/>
+          <w:szCs w:val="24"/>
+          <w:lang w:val="pt-BR"/>
+        </w:rPr>
+        <w:t>you</w:t>
+      </w:r>
+      <w:r>
+        <w:rPr>
+          <w:rFonts w:ascii="Source Sans Pro" w:hAnsi="Source Sans Pro" w:eastAsia="Source Sans Pro" w:cs="Source Sans Pro"/>
+          <w:b w:val="0"/>
+          <w:bCs w:val="0"/>
+          <w:i w:val="0"/>
+          <w:iCs w:val="0"/>
+          <w:caps w:val="0"/>
+          <w:smallCaps w:val="0"/>
+          <w:noProof w:val="0"/>
+          <w:color w:val="1F1F1F"/>
+          <w:sz w:val="24"/>
+          <w:szCs w:val="24"/>
+          <w:lang w:val="pt-BR"/>
+        </w:rPr>
+        <w:t xml:space="preserve"> for </w:t>
+      </w:r>
+      <w:r>
+        <w:rPr>
+          <w:rFonts w:ascii="Source Sans Pro" w:hAnsi="Source Sans Pro" w:eastAsia="Source Sans Pro" w:cs="Source Sans Pro"/>
+          <w:b w:val="0"/>
+          <w:bCs w:val="0"/>
+          <w:i w:val="0"/>
+          <w:iCs w:val="0"/>
+          <w:caps w:val="0"/>
+          <w:smallCaps w:val="0"/>
+          <w:noProof w:val="0"/>
+          <w:color w:val="1F1F1F"/>
+          <w:sz w:val="24"/>
+          <w:szCs w:val="24"/>
+          <w:lang w:val="pt-BR"/>
+        </w:rPr>
+        <w:t>your</w:t>
+      </w:r>
+      <w:r>
+        <w:rPr>
+          <w:rFonts w:ascii="Source Sans Pro" w:hAnsi="Source Sans Pro" w:eastAsia="Source Sans Pro" w:cs="Source Sans Pro"/>
+          <w:b w:val="0"/>
+          <w:bCs w:val="0"/>
+          <w:i w:val="0"/>
+          <w:iCs w:val="0"/>
+          <w:caps w:val="0"/>
+          <w:smallCaps w:val="0"/>
+          <w:noProof w:val="0"/>
+          <w:color w:val="1F1F1F"/>
+          <w:sz w:val="24"/>
+          <w:szCs w:val="24"/>
+          <w:lang w:val="pt-BR"/>
+        </w:rPr>
+        <w:t xml:space="preserve"> </w:t>
+      </w:r>
+      <w:r>
+        <w:rPr>
+          <w:rFonts w:ascii="Source Sans Pro" w:hAnsi="Source Sans Pro" w:eastAsia="Source Sans Pro" w:cs="Source Sans Pro"/>
+          <w:b w:val="0"/>
+          <w:bCs w:val="0"/>
+          <w:i w:val="0"/>
+          <w:iCs w:val="0"/>
+          <w:caps w:val="0"/>
+          <w:smallCaps w:val="0"/>
+          <w:noProof w:val="0"/>
+          <w:color w:val="1F1F1F"/>
+          <w:sz w:val="24"/>
+          <w:szCs w:val="24"/>
+          <w:lang w:val="pt-BR"/>
+        </w:rPr>
+        <w:t>thoughtfulness</w:t>
+      </w:r>
+      <w:r>
+        <w:rPr>
+          <w:rFonts w:ascii="Source Sans Pro" w:hAnsi="Source Sans Pro" w:eastAsia="Source Sans Pro" w:cs="Source Sans Pro"/>
+          <w:b w:val="0"/>
+          <w:bCs w:val="0"/>
+          <w:i w:val="0"/>
+          <w:iCs w:val="0"/>
+          <w:caps w:val="0"/>
+          <w:smallCaps w:val="0"/>
+          <w:noProof w:val="0"/>
+          <w:color w:val="1F1F1F"/>
+          <w:sz w:val="24"/>
+          <w:szCs w:val="24"/>
+          <w:lang w:val="pt-BR"/>
+        </w:rPr>
+        <w:t xml:space="preserve"> </w:t>
+      </w:r>
+      <w:r>
+        <w:rPr>
+          <w:rFonts w:ascii="Source Sans Pro" w:hAnsi="Source Sans Pro" w:eastAsia="Source Sans Pro" w:cs="Source Sans Pro"/>
+          <w:b w:val="0"/>
+          <w:bCs w:val="0"/>
+          <w:i w:val="0"/>
+          <w:iCs w:val="0"/>
+          <w:caps w:val="0"/>
+          <w:smallCaps w:val="0"/>
+          <w:noProof w:val="0"/>
+          <w:color w:val="1F1F1F"/>
+          <w:sz w:val="24"/>
+          <w:szCs w:val="24"/>
+          <w:lang w:val="pt-BR"/>
+        </w:rPr>
+        <w:t>and</w:t>
+      </w:r>
+      <w:r>
+        <w:rPr>
+          <w:rFonts w:ascii="Source Sans Pro" w:hAnsi="Source Sans Pro" w:eastAsia="Source Sans Pro" w:cs="Source Sans Pro"/>
+          <w:b w:val="0"/>
+          <w:bCs w:val="0"/>
+          <w:i w:val="0"/>
+          <w:iCs w:val="0"/>
+          <w:caps w:val="0"/>
+          <w:smallCaps w:val="0"/>
+          <w:noProof w:val="0"/>
+          <w:color w:val="1F1F1F"/>
+          <w:sz w:val="24"/>
+          <w:szCs w:val="24"/>
+          <w:lang w:val="pt-BR"/>
+        </w:rPr>
+        <w:t xml:space="preserve"> </w:t>
+      </w:r>
+      <w:r>
+        <w:rPr>
+          <w:rFonts w:ascii="Source Sans Pro" w:hAnsi="Source Sans Pro" w:eastAsia="Source Sans Pro" w:cs="Source Sans Pro"/>
+          <w:b w:val="0"/>
+          <w:bCs w:val="0"/>
+          <w:i w:val="0"/>
+          <w:iCs w:val="0"/>
+          <w:caps w:val="0"/>
+          <w:smallCaps w:val="0"/>
+          <w:noProof w:val="0"/>
+          <w:color w:val="1F1F1F"/>
+          <w:sz w:val="24"/>
+          <w:szCs w:val="24"/>
+          <w:lang w:val="pt-BR"/>
+        </w:rPr>
+        <w:t>foresight</w:t>
+      </w:r>
+      <w:r>
+        <w:rPr>
+          <w:rFonts w:ascii="Source Sans Pro" w:hAnsi="Source Sans Pro" w:eastAsia="Source Sans Pro" w:cs="Source Sans Pro"/>
+          <w:b w:val="0"/>
+          <w:bCs w:val="0"/>
+          <w:i w:val="0"/>
+          <w:iCs w:val="0"/>
+          <w:caps w:val="0"/>
+          <w:smallCaps w:val="0"/>
+          <w:noProof w:val="0"/>
+          <w:color w:val="1F1F1F"/>
+          <w:sz w:val="24"/>
+          <w:szCs w:val="24"/>
+          <w:lang w:val="pt-BR"/>
+        </w:rPr>
+        <w:t>!</w:t>
+      </w:r>
+    </w:p>
+    <w:p>
+      <w:pPr>
+        <w:shd w:val="clear" w:color="auto" w:fill="FFFFFF" w:themeFill="background1"/>
+        <w:spacing w:before="120" w:beforeAutospacing="off" w:after="240" w:afterAutospacing="off" w:line="360" w:lineRule="auto"/>
+        <w:rPr>
+          <w:rFonts w:ascii="Source Sans Pro" w:hAnsi="Source Sans Pro" w:eastAsia="Source Sans Pro" w:cs="Source Sans Pro"/>
+          <w:b w:val="0"/>
+          <w:bCs w:val="0"/>
+          <w:i w:val="0"/>
+          <w:iCs w:val="0"/>
+          <w:caps w:val="0"/>
+          <w:smallCaps w:val="0"/>
+          <w:noProof w:val="0"/>
+          <w:color w:val="1F1F1F"/>
+          <w:sz w:val="24"/>
+          <w:szCs w:val="24"/>
+          <w:lang w:val="pt-BR"/>
+        </w:rPr>
+      </w:pPr>
+      <w:r>
+        <w:rPr>
+          <w:rFonts w:ascii="Source Sans Pro" w:hAnsi="Source Sans Pro" w:eastAsia="Source Sans Pro" w:cs="Source Sans Pro"/>
+          <w:b w:val="0"/>
+          <w:bCs w:val="0"/>
+          <w:i w:val="0"/>
+          <w:iCs w:val="0"/>
+          <w:caps w:val="0"/>
+          <w:smallCaps w:val="0"/>
+          <w:noProof w:val="0"/>
+          <w:color w:val="1F1F1F"/>
+          <w:sz w:val="24"/>
+          <w:szCs w:val="24"/>
+          <w:lang w:val="pt-BR"/>
+        </w:rPr>
+        <w:t xml:space="preserve"># </w:t>
+      </w:r>
+      <w:r>
+        <w:rPr>
+          <w:rFonts w:ascii="Source Sans Pro" w:hAnsi="Source Sans Pro" w:eastAsia="Source Sans Pro" w:cs="Source Sans Pro"/>
+          <w:b w:val="0"/>
+          <w:bCs w:val="0"/>
+          <w:i w:val="0"/>
+          <w:iCs w:val="0"/>
+          <w:caps w:val="0"/>
+          <w:smallCaps w:val="0"/>
+          <w:noProof w:val="0"/>
+          <w:color w:val="1F1F1F"/>
+          <w:sz w:val="24"/>
+          <w:szCs w:val="24"/>
+          <w:lang w:val="pt-BR"/>
+        </w:rPr>
+        <w:t>Please</w:t>
+      </w:r>
+      <w:r>
+        <w:rPr>
+          <w:rFonts w:ascii="Source Sans Pro" w:hAnsi="Source Sans Pro" w:eastAsia="Source Sans Pro" w:cs="Source Sans Pro"/>
+          <w:b w:val="0"/>
+          <w:bCs w:val="0"/>
+          <w:i w:val="0"/>
+          <w:iCs w:val="0"/>
+          <w:caps w:val="0"/>
+          <w:smallCaps w:val="0"/>
+          <w:noProof w:val="0"/>
+          <w:color w:val="1F1F1F"/>
+          <w:sz w:val="24"/>
+          <w:szCs w:val="24"/>
+          <w:lang w:val="pt-BR"/>
+        </w:rPr>
+        <w:t xml:space="preserve"> </w:t>
+      </w:r>
+      <w:r>
+        <w:rPr>
+          <w:rFonts w:ascii="Source Sans Pro" w:hAnsi="Source Sans Pro" w:eastAsia="Source Sans Pro" w:cs="Source Sans Pro"/>
+          <w:b w:val="0"/>
+          <w:bCs w:val="0"/>
+          <w:i w:val="0"/>
+          <w:iCs w:val="0"/>
+          <w:caps w:val="0"/>
+          <w:smallCaps w:val="0"/>
+          <w:noProof w:val="0"/>
+          <w:color w:val="1F1F1F"/>
+          <w:sz w:val="24"/>
+          <w:szCs w:val="24"/>
+          <w:lang w:val="pt-BR"/>
+        </w:rPr>
+        <w:t>enter</w:t>
+      </w:r>
+      <w:r>
+        <w:rPr>
+          <w:rFonts w:ascii="Source Sans Pro" w:hAnsi="Source Sans Pro" w:eastAsia="Source Sans Pro" w:cs="Source Sans Pro"/>
+          <w:b w:val="0"/>
+          <w:bCs w:val="0"/>
+          <w:i w:val="0"/>
+          <w:iCs w:val="0"/>
+          <w:caps w:val="0"/>
+          <w:smallCaps w:val="0"/>
+          <w:noProof w:val="0"/>
+          <w:color w:val="1F1F1F"/>
+          <w:sz w:val="24"/>
+          <w:szCs w:val="24"/>
+          <w:lang w:val="pt-BR"/>
+        </w:rPr>
+        <w:t xml:space="preserve"> </w:t>
+      </w:r>
+      <w:r>
+        <w:rPr>
+          <w:rFonts w:ascii="Source Sans Pro" w:hAnsi="Source Sans Pro" w:eastAsia="Source Sans Pro" w:cs="Source Sans Pro"/>
+          <w:b w:val="0"/>
+          <w:bCs w:val="0"/>
+          <w:i w:val="0"/>
+          <w:iCs w:val="0"/>
+          <w:caps w:val="0"/>
+          <w:smallCaps w:val="0"/>
+          <w:noProof w:val="0"/>
+          <w:color w:val="1F1F1F"/>
+          <w:sz w:val="24"/>
+          <w:szCs w:val="24"/>
+          <w:lang w:val="pt-BR"/>
+        </w:rPr>
+        <w:t>the</w:t>
+      </w:r>
+      <w:r>
+        <w:rPr>
+          <w:rFonts w:ascii="Source Sans Pro" w:hAnsi="Source Sans Pro" w:eastAsia="Source Sans Pro" w:cs="Source Sans Pro"/>
+          <w:b w:val="0"/>
+          <w:bCs w:val="0"/>
+          <w:i w:val="0"/>
+          <w:iCs w:val="0"/>
+          <w:caps w:val="0"/>
+          <w:smallCaps w:val="0"/>
+          <w:noProof w:val="0"/>
+          <w:color w:val="1F1F1F"/>
+          <w:sz w:val="24"/>
+          <w:szCs w:val="24"/>
+          <w:lang w:val="pt-BR"/>
+        </w:rPr>
+        <w:t xml:space="preserve"> </w:t>
+      </w:r>
+      <w:r>
+        <w:rPr>
+          <w:rFonts w:ascii="Source Sans Pro" w:hAnsi="Source Sans Pro" w:eastAsia="Source Sans Pro" w:cs="Source Sans Pro"/>
+          <w:b w:val="0"/>
+          <w:bCs w:val="0"/>
+          <w:i w:val="0"/>
+          <w:iCs w:val="0"/>
+          <w:caps w:val="0"/>
+          <w:smallCaps w:val="0"/>
+          <w:noProof w:val="0"/>
+          <w:color w:val="1F1F1F"/>
+          <w:sz w:val="24"/>
+          <w:szCs w:val="24"/>
+          <w:lang w:val="pt-BR"/>
+        </w:rPr>
+        <w:t>commit</w:t>
+      </w:r>
+      <w:r>
+        <w:rPr>
+          <w:rFonts w:ascii="Source Sans Pro" w:hAnsi="Source Sans Pro" w:eastAsia="Source Sans Pro" w:cs="Source Sans Pro"/>
+          <w:b w:val="0"/>
+          <w:bCs w:val="0"/>
+          <w:i w:val="0"/>
+          <w:iCs w:val="0"/>
+          <w:caps w:val="0"/>
+          <w:smallCaps w:val="0"/>
+          <w:noProof w:val="0"/>
+          <w:color w:val="1F1F1F"/>
+          <w:sz w:val="24"/>
+          <w:szCs w:val="24"/>
+          <w:lang w:val="pt-BR"/>
+        </w:rPr>
+        <w:t xml:space="preserve"> </w:t>
+      </w:r>
+      <w:r>
+        <w:rPr>
+          <w:rFonts w:ascii="Source Sans Pro" w:hAnsi="Source Sans Pro" w:eastAsia="Source Sans Pro" w:cs="Source Sans Pro"/>
+          <w:b w:val="0"/>
+          <w:bCs w:val="0"/>
+          <w:i w:val="0"/>
+          <w:iCs w:val="0"/>
+          <w:caps w:val="0"/>
+          <w:smallCaps w:val="0"/>
+          <w:noProof w:val="0"/>
+          <w:color w:val="1F1F1F"/>
+          <w:sz w:val="24"/>
+          <w:szCs w:val="24"/>
+          <w:lang w:val="pt-BR"/>
+        </w:rPr>
+        <w:t>message</w:t>
+      </w:r>
+      <w:r>
+        <w:rPr>
+          <w:rFonts w:ascii="Source Sans Pro" w:hAnsi="Source Sans Pro" w:eastAsia="Source Sans Pro" w:cs="Source Sans Pro"/>
+          <w:b w:val="0"/>
+          <w:bCs w:val="0"/>
+          <w:i w:val="0"/>
+          <w:iCs w:val="0"/>
+          <w:caps w:val="0"/>
+          <w:smallCaps w:val="0"/>
+          <w:noProof w:val="0"/>
+          <w:color w:val="1F1F1F"/>
+          <w:sz w:val="24"/>
+          <w:szCs w:val="24"/>
+          <w:lang w:val="pt-BR"/>
+        </w:rPr>
+        <w:t xml:space="preserve"> for </w:t>
+      </w:r>
+      <w:r>
+        <w:rPr>
+          <w:rFonts w:ascii="Source Sans Pro" w:hAnsi="Source Sans Pro" w:eastAsia="Source Sans Pro" w:cs="Source Sans Pro"/>
+          <w:b w:val="0"/>
+          <w:bCs w:val="0"/>
+          <w:i w:val="0"/>
+          <w:iCs w:val="0"/>
+          <w:caps w:val="0"/>
+          <w:smallCaps w:val="0"/>
+          <w:noProof w:val="0"/>
+          <w:color w:val="1F1F1F"/>
+          <w:sz w:val="24"/>
+          <w:szCs w:val="24"/>
+          <w:lang w:val="pt-BR"/>
+        </w:rPr>
+        <w:t>your</w:t>
+      </w:r>
+      <w:r>
+        <w:rPr>
+          <w:rFonts w:ascii="Source Sans Pro" w:hAnsi="Source Sans Pro" w:eastAsia="Source Sans Pro" w:cs="Source Sans Pro"/>
+          <w:b w:val="0"/>
+          <w:bCs w:val="0"/>
+          <w:i w:val="0"/>
+          <w:iCs w:val="0"/>
+          <w:caps w:val="0"/>
+          <w:smallCaps w:val="0"/>
+          <w:noProof w:val="0"/>
+          <w:color w:val="1F1F1F"/>
+          <w:sz w:val="24"/>
+          <w:szCs w:val="24"/>
+          <w:lang w:val="pt-BR"/>
+        </w:rPr>
+        <w:t xml:space="preserve"> </w:t>
+      </w:r>
+      <w:r>
+        <w:rPr>
+          <w:rFonts w:ascii="Source Sans Pro" w:hAnsi="Source Sans Pro" w:eastAsia="Source Sans Pro" w:cs="Source Sans Pro"/>
+          <w:b w:val="0"/>
+          <w:bCs w:val="0"/>
+          <w:i w:val="0"/>
+          <w:iCs w:val="0"/>
+          <w:caps w:val="0"/>
+          <w:smallCaps w:val="0"/>
+          <w:noProof w:val="0"/>
+          <w:color w:val="1F1F1F"/>
+          <w:sz w:val="24"/>
+          <w:szCs w:val="24"/>
+          <w:lang w:val="pt-BR"/>
+        </w:rPr>
+        <w:t>changes</w:t>
+      </w:r>
+      <w:r>
+        <w:rPr>
+          <w:rFonts w:ascii="Source Sans Pro" w:hAnsi="Source Sans Pro" w:eastAsia="Source Sans Pro" w:cs="Source Sans Pro"/>
+          <w:b w:val="0"/>
+          <w:bCs w:val="0"/>
+          <w:i w:val="0"/>
+          <w:iCs w:val="0"/>
+          <w:caps w:val="0"/>
+          <w:smallCaps w:val="0"/>
+          <w:noProof w:val="0"/>
+          <w:color w:val="1F1F1F"/>
+          <w:sz w:val="24"/>
+          <w:szCs w:val="24"/>
+          <w:lang w:val="pt-BR"/>
+        </w:rPr>
+        <w:t xml:space="preserve">. Lines </w:t>
+      </w:r>
+      <w:r>
+        <w:rPr>
+          <w:rFonts w:ascii="Source Sans Pro" w:hAnsi="Source Sans Pro" w:eastAsia="Source Sans Pro" w:cs="Source Sans Pro"/>
+          <w:b w:val="0"/>
+          <w:bCs w:val="0"/>
+          <w:i w:val="0"/>
+          <w:iCs w:val="0"/>
+          <w:caps w:val="0"/>
+          <w:smallCaps w:val="0"/>
+          <w:noProof w:val="0"/>
+          <w:color w:val="1F1F1F"/>
+          <w:sz w:val="24"/>
+          <w:szCs w:val="24"/>
+          <w:lang w:val="pt-BR"/>
+        </w:rPr>
+        <w:t>starting</w:t>
+      </w:r>
+    </w:p>
+    <w:p>
+      <w:pPr>
+        <w:shd w:val="clear" w:color="auto" w:fill="FFFFFF" w:themeFill="background1"/>
+        <w:spacing w:before="120" w:beforeAutospacing="off" w:after="240" w:afterAutospacing="off" w:line="360" w:lineRule="auto"/>
+      </w:pPr>
+      <w:r>
+        <w:rPr>
+          <w:rFonts w:ascii="Source Sans Pro" w:hAnsi="Source Sans Pro" w:eastAsia="Source Sans Pro" w:cs="Source Sans Pro"/>
+          <w:b w:val="0"/>
+          <w:bCs w:val="0"/>
+          <w:i w:val="0"/>
+          <w:iCs w:val="0"/>
+          <w:caps w:val="0"/>
+          <w:smallCaps w:val="0"/>
+          <w:noProof w:val="0"/>
+          <w:color w:val="1F1F1F"/>
+          <w:sz w:val="24"/>
+          <w:szCs w:val="24"/>
+          <w:lang w:val="pt-BR"/>
+        </w:rPr>
+        <w:t># with '#' will be ignored, and an empty message aborts the commit.</w:t>
+      </w:r>
+    </w:p>
+    <w:p>
+      <w:pPr>
+        <w:shd w:val="clear" w:color="auto" w:fill="FFFFFF" w:themeFill="background1"/>
+        <w:spacing w:before="120" w:beforeAutospacing="off" w:after="240" w:afterAutospacing="off" w:line="360" w:lineRule="auto"/>
+      </w:pPr>
+      <w:r>
+        <w:rPr>
+          <w:rFonts w:ascii="Source Sans Pro" w:hAnsi="Source Sans Pro" w:eastAsia="Source Sans Pro" w:cs="Source Sans Pro"/>
+          <w:b w:val="0"/>
+          <w:bCs w:val="0"/>
+          <w:i w:val="0"/>
+          <w:iCs w:val="0"/>
+          <w:caps w:val="0"/>
+          <w:smallCaps w:val="0"/>
+          <w:noProof w:val="0"/>
+          <w:color w:val="1F1F1F"/>
+          <w:sz w:val="24"/>
+          <w:szCs w:val="24"/>
+          <w:lang w:val="pt-BR"/>
+        </w:rPr>
+        <w:t>#</w:t>
+      </w:r>
+    </w:p>
+    <w:p>
+      <w:pPr>
+        <w:shd w:val="clear" w:color="auto" w:fill="FFFFFF" w:themeFill="background1"/>
+        <w:spacing w:before="120" w:beforeAutospacing="off" w:after="240" w:afterAutospacing="off" w:line="360" w:lineRule="auto"/>
+      </w:pPr>
+      <w:r>
+        <w:rPr>
+          <w:rFonts w:ascii="Source Sans Pro" w:hAnsi="Source Sans Pro" w:eastAsia="Source Sans Pro" w:cs="Source Sans Pro"/>
+          <w:b w:val="0"/>
+          <w:bCs w:val="0"/>
+          <w:i w:val="0"/>
+          <w:iCs w:val="0"/>
+          <w:caps w:val="0"/>
+          <w:smallCaps w:val="0"/>
+          <w:noProof w:val="0"/>
+          <w:color w:val="1F1F1F"/>
+          <w:sz w:val="24"/>
+          <w:szCs w:val="24"/>
+          <w:lang w:val="pt-BR"/>
+        </w:rPr>
+        <w:t># On branch master</w:t>
+      </w:r>
+    </w:p>
+    <w:p>
+      <w:pPr>
+        <w:shd w:val="clear" w:color="auto" w:fill="FFFFFF" w:themeFill="background1"/>
+        <w:spacing w:before="120" w:beforeAutospacing="off" w:after="240" w:afterAutospacing="off" w:line="360" w:lineRule="auto"/>
+      </w:pPr>
+      <w:r>
+        <w:rPr>
+          <w:rFonts w:ascii="Source Sans Pro" w:hAnsi="Source Sans Pro" w:eastAsia="Source Sans Pro" w:cs="Source Sans Pro"/>
+          <w:b w:val="0"/>
+          <w:bCs w:val="0"/>
+          <w:i w:val="0"/>
+          <w:iCs w:val="0"/>
+          <w:caps w:val="0"/>
+          <w:smallCaps w:val="0"/>
+          <w:noProof w:val="0"/>
+          <w:color w:val="1F1F1F"/>
+          <w:sz w:val="24"/>
+          <w:szCs w:val="24"/>
+          <w:lang w:val="pt-BR"/>
+        </w:rPr>
+        <w:t>#</w:t>
+      </w:r>
+    </w:p>
+    <w:p>
+      <w:pPr>
+        <w:shd w:val="clear" w:color="auto" w:fill="FFFFFF" w:themeFill="background1"/>
+        <w:spacing w:before="120" w:beforeAutospacing="off" w:after="240" w:afterAutospacing="off" w:line="360" w:lineRule="auto"/>
+      </w:pPr>
+      <w:r>
+        <w:rPr>
+          <w:rFonts w:ascii="Source Sans Pro" w:hAnsi="Source Sans Pro" w:eastAsia="Source Sans Pro" w:cs="Source Sans Pro"/>
+          <w:b w:val="0"/>
+          <w:bCs w:val="0"/>
+          <w:i w:val="0"/>
+          <w:iCs w:val="0"/>
+          <w:caps w:val="0"/>
+          <w:smallCaps w:val="0"/>
+          <w:noProof w:val="0"/>
+          <w:color w:val="1F1F1F"/>
+          <w:sz w:val="24"/>
+          <w:szCs w:val="24"/>
+          <w:lang w:val="pt-BR"/>
+        </w:rPr>
+        <w:t># Changes to be committed:</w:t>
+      </w:r>
+    </w:p>
+    <w:p>
+      <w:pPr>
+        <w:shd w:val="clear" w:color="auto" w:fill="FFFFFF" w:themeFill="background1"/>
+        <w:spacing w:before="120" w:beforeAutospacing="off" w:after="240" w:afterAutospacing="off" w:line="360" w:lineRule="auto"/>
+      </w:pPr>
+      <w:r>
+        <w:rPr>
+          <w:rFonts w:ascii="Source Sans Pro" w:hAnsi="Source Sans Pro" w:eastAsia="Source Sans Pro" w:cs="Source Sans Pro"/>
+          <w:b w:val="0"/>
+          <w:bCs w:val="0"/>
+          <w:i w:val="0"/>
+          <w:iCs w:val="0"/>
+          <w:caps w:val="0"/>
+          <w:smallCaps w:val="0"/>
+          <w:noProof w:val="0"/>
+          <w:color w:val="1F1F1F"/>
+          <w:sz w:val="24"/>
+          <w:szCs w:val="24"/>
+          <w:lang w:val="pt-BR"/>
+        </w:rPr>
+        <w:t># new file:   super_script.py</w:t>
+      </w:r>
+    </w:p>
+    <w:p>
+      <w:pPr>
+        <w:shd w:val="clear" w:color="auto" w:fill="FFFFFF" w:themeFill="background1"/>
+        <w:spacing w:before="120" w:beforeAutospacing="off" w:after="240" w:afterAutospacing="off" w:line="360" w:lineRule="auto"/>
+      </w:pPr>
+      <w:r>
+        <w:rPr>
+          <w:rFonts w:ascii="Source Sans Pro" w:hAnsi="Source Sans Pro" w:eastAsia="Source Sans Pro" w:cs="Source Sans Pro"/>
+          <w:b w:val="0"/>
+          <w:bCs w:val="0"/>
+          <w:i w:val="0"/>
+          <w:iCs w:val="0"/>
+          <w:caps w:val="0"/>
+          <w:smallCaps w:val="0"/>
+          <w:noProof w:val="0"/>
+          <w:color w:val="1F1F1F"/>
+          <w:sz w:val="24"/>
+          <w:szCs w:val="24"/>
+          <w:lang w:val="pt-BR"/>
+        </w:rPr>
+        <w:t># new file:   cool_config.txt</w:t>
+      </w:r>
+    </w:p>
+    <w:p>
+      <w:pPr>
+        <w:shd w:val="clear" w:color="auto" w:fill="FFFFFF" w:themeFill="background1"/>
+        <w:spacing w:before="120" w:beforeAutospacing="off" w:after="240" w:afterAutospacing="off" w:line="360" w:lineRule="auto"/>
+      </w:pPr>
+      <w:r>
+        <w:rPr>
+          <w:rFonts w:ascii="Source Sans Pro" w:hAnsi="Source Sans Pro" w:eastAsia="Source Sans Pro" w:cs="Source Sans Pro"/>
+          <w:b w:val="0"/>
+          <w:bCs w:val="0"/>
+          <w:i w:val="0"/>
+          <w:iCs w:val="0"/>
+          <w:caps w:val="0"/>
+          <w:smallCaps w:val="0"/>
+          <w:noProof w:val="0"/>
+          <w:color w:val="1F1F1F"/>
+          <w:sz w:val="24"/>
+          <w:szCs w:val="24"/>
+          <w:lang w:val="pt-BR"/>
+        </w:rPr>
+        <w:t>#</w:t>
+      </w:r>
     </w:p>
     <w:p>
       <w:pPr>
         <w:shd w:val="clear" w:color="auto" w:fill="FFFFFE"/>
         <w:spacing w:before="0" w:beforeAutospacing="off" w:after="0" w:afterAutospacing="off" w:line="285" w:lineRule="auto"/>
-        <w:rPr>
-          <w:rFonts w:ascii="Consolas" w:hAnsi="Consolas" w:eastAsia="Consolas" w:cs="Consolas"/>
-          <w:b w:val="0"/>
-          <w:bCs w:val="0"/>
+        <w:jc w:val="right"/>
+      </w:pPr>
+      <w:r>
+        <w:rPr>
+          <w:rFonts w:ascii="Consolas" w:hAnsi="Consolas" w:eastAsia="Consolas" w:cs="Consolas"/>
+          <w:b w:val="0"/>
+          <w:bCs w:val="0"/>
+          <w:i w:val="0"/>
+          <w:iCs w:val="0"/>
+          <w:caps w:val="0"/>
+          <w:smallCaps w:val="0"/>
+          <w:noProof w:val="0"/>
+          <w:color w:val="237893"/>
+          <w:sz w:val="21"/>
+          <w:szCs w:val="21"/>
+          <w:lang w:val="pt-BR"/>
+        </w:rPr>
+        <w:t>1</w:t>
+      </w:r>
+    </w:p>
+    <w:p>
+      <w:pPr>
+        <w:shd w:val="clear" w:color="auto" w:fill="FFFFFE"/>
+        <w:spacing w:before="0" w:beforeAutospacing="off" w:after="0" w:afterAutospacing="off" w:line="285" w:lineRule="auto"/>
+        <w:jc w:val="right"/>
+      </w:pPr>
+      <w:r>
+        <w:rPr>
+          <w:rFonts w:ascii="Consolas" w:hAnsi="Consolas" w:eastAsia="Consolas" w:cs="Consolas"/>
+          <w:b w:val="0"/>
+          <w:bCs w:val="0"/>
+          <w:i w:val="0"/>
+          <w:iCs w:val="0"/>
+          <w:caps w:val="0"/>
+          <w:smallCaps w:val="0"/>
+          <w:noProof w:val="0"/>
+          <w:color w:val="237893"/>
+          <w:sz w:val="21"/>
+          <w:szCs w:val="21"/>
+          <w:lang w:val="pt-BR"/>
+        </w:rPr>
+        <w:t>2</w:t>
+      </w:r>
+    </w:p>
+    <w:p>
+      <w:pPr>
+        <w:shd w:val="clear" w:color="auto" w:fill="FFFFFE"/>
+        <w:spacing w:before="0" w:beforeAutospacing="off" w:after="0" w:afterAutospacing="off" w:line="285" w:lineRule="auto"/>
+      </w:pPr>
+      <w:r>
+        <w:rPr>
+          <w:rFonts w:ascii="Consolas" w:hAnsi="Consolas" w:eastAsia="Consolas" w:cs="Consolas"/>
+          <w:b w:val="0"/>
+          <w:bCs w:val="0"/>
+          <w:i w:val="0"/>
+          <w:iCs w:val="0"/>
+          <w:caps w:val="0"/>
+          <w:smallCaps w:val="0"/>
+          <w:noProof w:val="0"/>
+          <w:color w:val="008080"/>
+          <w:sz w:val="21"/>
+          <w:szCs w:val="21"/>
+          <w:lang w:val="pt-BR"/>
+        </w:rPr>
+        <w:t>cd</w:t>
+      </w:r>
+      <w:r>
+        <w:rPr>
+          <w:rFonts w:ascii="Consolas" w:hAnsi="Consolas" w:eastAsia="Consolas" w:cs="Consolas"/>
+          <w:b w:val="0"/>
+          <w:bCs w:val="0"/>
+          <w:i w:val="0"/>
+          <w:iCs w:val="0"/>
+          <w:caps w:val="0"/>
+          <w:smallCaps w:val="0"/>
           <w:noProof w:val="0"/>
           <w:color w:val="000000" w:themeColor="text1" w:themeTint="FF" w:themeShade="FF"/>
           <w:sz w:val="21"/>
           <w:szCs w:val="21"/>
           <w:lang w:val="pt-BR"/>
         </w:rPr>
-      </w:pPr>
+        <w:t xml:space="preserve"> scripts</w:t>
+      </w:r>
+    </w:p>
+    <w:p>
+      <w:pPr>
+        <w:shd w:val="clear" w:color="auto" w:fill="FFFFFE"/>
+        <w:spacing w:before="0" w:beforeAutospacing="off" w:after="0" w:afterAutospacing="off" w:line="285" w:lineRule="auto"/>
+      </w:pPr>
+      <w:r>
+        <w:rPr>
+          <w:rFonts w:ascii="Consolas" w:hAnsi="Consolas" w:eastAsia="Consolas" w:cs="Consolas"/>
+          <w:b w:val="0"/>
+          <w:bCs w:val="0"/>
+          <w:i w:val="0"/>
+          <w:iCs w:val="0"/>
+          <w:caps w:val="0"/>
+          <w:smallCaps w:val="0"/>
+          <w:noProof w:val="0"/>
+          <w:color w:val="008080"/>
+          <w:sz w:val="21"/>
+          <w:szCs w:val="21"/>
+          <w:lang w:val="pt-BR"/>
+        </w:rPr>
+        <w:t>git</w:t>
+      </w:r>
+      <w:r>
+        <w:rPr>
+          <w:rFonts w:ascii="Consolas" w:hAnsi="Consolas" w:eastAsia="Consolas" w:cs="Consolas"/>
+          <w:b w:val="0"/>
+          <w:bCs w:val="0"/>
+          <w:i w:val="0"/>
+          <w:iCs w:val="0"/>
+          <w:caps w:val="0"/>
+          <w:smallCaps w:val="0"/>
+          <w:noProof w:val="0"/>
+          <w:color w:val="000000" w:themeColor="text1" w:themeTint="FF" w:themeShade="FF"/>
+          <w:sz w:val="21"/>
+          <w:szCs w:val="21"/>
+          <w:lang w:val="pt-BR"/>
+        </w:rPr>
+        <w:t xml:space="preserve"> log</w:t>
+      </w:r>
+    </w:p>
+    <w:p>
+      <w:pPr>
+        <w:shd w:val="clear" w:color="auto" w:fill="FFFFFF" w:themeFill="background1"/>
+        <w:spacing w:before="120" w:beforeAutospacing="off" w:after="240" w:afterAutospacing="off" w:line="360" w:lineRule="auto"/>
+      </w:pPr>
+      <w:r>
+        <w:rPr>
+          <w:rFonts w:ascii="Source Sans Pro" w:hAnsi="Source Sans Pro" w:eastAsia="Source Sans Pro" w:cs="Source Sans Pro"/>
+          <w:b w:val="1"/>
+          <w:bCs w:val="1"/>
+          <w:i w:val="0"/>
+          <w:iCs w:val="0"/>
+          <w:caps w:val="0"/>
+          <w:smallCaps w:val="0"/>
+          <w:noProof w:val="0"/>
+          <w:color w:val="1F1F1F"/>
+          <w:sz w:val="24"/>
+          <w:szCs w:val="24"/>
+          <w:lang w:val="pt-BR"/>
+        </w:rPr>
+        <w:t>Code output:</w:t>
+      </w:r>
+    </w:p>
+    <w:p>
+      <w:pPr>
+        <w:shd w:val="clear" w:color="auto" w:fill="FFFFFF" w:themeFill="background1"/>
+        <w:spacing w:before="120" w:beforeAutospacing="off" w:after="240" w:afterAutospacing="off" w:line="360" w:lineRule="auto"/>
+      </w:pPr>
+      <w:r>
+        <w:rPr>
+          <w:rFonts w:ascii="Source Sans Pro" w:hAnsi="Source Sans Pro" w:eastAsia="Source Sans Pro" w:cs="Source Sans Pro"/>
+          <w:b w:val="0"/>
+          <w:bCs w:val="0"/>
+          <w:i w:val="0"/>
+          <w:iCs w:val="0"/>
+          <w:caps w:val="0"/>
+          <w:smallCaps w:val="0"/>
+          <w:noProof w:val="0"/>
+          <w:color w:val="1F1F1F"/>
+          <w:sz w:val="24"/>
+          <w:szCs w:val="24"/>
+          <w:lang w:val="pt-BR"/>
+        </w:rPr>
+        <w:t>commit d8e139cc4f7dcd13b75cff67cfb68527e24c59c5 (HEAD -&gt; master)</w:t>
+      </w:r>
+    </w:p>
+    <w:p>
+      <w:pPr>
+        <w:shd w:val="clear" w:color="auto" w:fill="FFFFFF" w:themeFill="background1"/>
+        <w:spacing w:before="120" w:beforeAutospacing="off" w:after="240" w:afterAutospacing="off" w:line="360" w:lineRule="auto"/>
+      </w:pPr>
+      <w:r>
+        <w:rPr>
+          <w:rFonts w:ascii="Source Sans Pro" w:hAnsi="Source Sans Pro" w:eastAsia="Source Sans Pro" w:cs="Source Sans Pro"/>
+          <w:b w:val="0"/>
+          <w:bCs w:val="0"/>
+          <w:i w:val="0"/>
+          <w:iCs w:val="0"/>
+          <w:caps w:val="0"/>
+          <w:smallCaps w:val="0"/>
+          <w:noProof w:val="0"/>
+          <w:color w:val="1F1F1F"/>
+          <w:sz w:val="24"/>
+          <w:szCs w:val="24"/>
+          <w:lang w:val="pt-BR"/>
+        </w:rPr>
+        <w:t xml:space="preserve">Author: My name </w:t>
+      </w:r>
+      <w:hyperlink r:id="R466bfa7aa0cf4765">
+        <w:r>
+          <w:rPr>
+            <w:rStyle w:val="Hyperlink"/>
+            <w:rFonts w:ascii="Source Sans Pro" w:hAnsi="Source Sans Pro" w:eastAsia="Source Sans Pro" w:cs="Source Sans Pro"/>
+            <w:b w:val="0"/>
+            <w:bCs w:val="0"/>
+            <w:i w:val="0"/>
+            <w:iCs w:val="0"/>
+            <w:caps w:val="0"/>
+            <w:smallCaps w:val="0"/>
+            <w:noProof w:val="0"/>
+            <w:sz w:val="24"/>
+            <w:szCs w:val="24"/>
+            <w:lang w:val="pt-BR"/>
+          </w:rPr>
+          <w:t>&lt;me@example.com</w:t>
+        </w:r>
+      </w:hyperlink>
+      <w:r>
+        <w:rPr>
+          <w:rFonts w:ascii="Source Sans Pro" w:hAnsi="Source Sans Pro" w:eastAsia="Source Sans Pro" w:cs="Source Sans Pro"/>
+          <w:b w:val="0"/>
+          <w:bCs w:val="0"/>
+          <w:i w:val="0"/>
+          <w:iCs w:val="0"/>
+          <w:caps w:val="0"/>
+          <w:smallCaps w:val="0"/>
+          <w:noProof w:val="0"/>
+          <w:color w:val="1F1F1F"/>
+          <w:sz w:val="24"/>
+          <w:szCs w:val="24"/>
+          <w:lang w:val="pt-BR"/>
+        </w:rPr>
+        <w:t>&gt;</w:t>
+      </w:r>
+    </w:p>
+    <w:p>
+      <w:pPr>
+        <w:shd w:val="clear" w:color="auto" w:fill="FFFFFF" w:themeFill="background1"/>
+        <w:spacing w:before="120" w:beforeAutospacing="off" w:after="240" w:afterAutospacing="off" w:line="360" w:lineRule="auto"/>
+      </w:pPr>
+      <w:r>
+        <w:rPr>
+          <w:rFonts w:ascii="Source Sans Pro" w:hAnsi="Source Sans Pro" w:eastAsia="Source Sans Pro" w:cs="Source Sans Pro"/>
+          <w:b w:val="0"/>
+          <w:bCs w:val="0"/>
+          <w:i w:val="0"/>
+          <w:iCs w:val="0"/>
+          <w:caps w:val="0"/>
+          <w:smallCaps w:val="0"/>
+          <w:noProof w:val="0"/>
+          <w:color w:val="1F1F1F"/>
+          <w:sz w:val="24"/>
+          <w:szCs w:val="24"/>
+          <w:lang w:val="pt-BR"/>
+        </w:rPr>
+        <w:t>Date:   Thu Jul 11 17:19:32 2019 +0200</w:t>
+      </w:r>
+    </w:p>
+    <w:p>
+      <w:pPr>
+        <w:shd w:val="clear" w:color="auto" w:fill="FFFFFF" w:themeFill="background1"/>
+        <w:spacing w:before="120" w:beforeAutospacing="off" w:after="240" w:afterAutospacing="off" w:line="360" w:lineRule="auto"/>
+      </w:pPr>
+      <w:r>
+        <w:rPr>
+          <w:rFonts w:ascii="Source Sans Pro" w:hAnsi="Source Sans Pro" w:eastAsia="Source Sans Pro" w:cs="Source Sans Pro"/>
+          <w:b w:val="0"/>
+          <w:bCs w:val="0"/>
+          <w:i w:val="0"/>
+          <w:iCs w:val="0"/>
+          <w:caps w:val="0"/>
+          <w:smallCaps w:val="0"/>
+          <w:noProof w:val="0"/>
+          <w:color w:val="1F1F1F"/>
+          <w:sz w:val="24"/>
+          <w:szCs w:val="24"/>
+          <w:lang w:val="pt-BR"/>
+        </w:rPr>
+        <w:t xml:space="preserve">    Add a check_reboot function</w:t>
+      </w:r>
+    </w:p>
+    <w:p>
+      <w:pPr>
+        <w:shd w:val="clear" w:color="auto" w:fill="FFFFFF" w:themeFill="background1"/>
+        <w:spacing w:before="120" w:beforeAutospacing="off" w:after="240" w:afterAutospacing="off" w:line="360" w:lineRule="auto"/>
+      </w:pPr>
+      <w:r>
+        <w:rPr>
+          <w:rFonts w:ascii="Source Sans Pro" w:hAnsi="Source Sans Pro" w:eastAsia="Source Sans Pro" w:cs="Source Sans Pro"/>
+          <w:b w:val="0"/>
+          <w:bCs w:val="0"/>
+          <w:i w:val="0"/>
+          <w:iCs w:val="0"/>
+          <w:caps w:val="0"/>
+          <w:smallCaps w:val="0"/>
+          <w:noProof w:val="0"/>
+          <w:color w:val="1F1F1F"/>
+          <w:sz w:val="24"/>
+          <w:szCs w:val="24"/>
+          <w:lang w:val="pt-BR"/>
+        </w:rPr>
+        <w:t>commit 6cfc29966acda8213fcd8ac2735b31f3fdbc6c53</w:t>
+      </w:r>
+    </w:p>
+    <w:p>
+      <w:pPr>
+        <w:shd w:val="clear" w:color="auto" w:fill="FFFFFF" w:themeFill="background1"/>
+        <w:spacing w:before="120" w:beforeAutospacing="off" w:after="240" w:afterAutospacing="off" w:line="360" w:lineRule="auto"/>
+      </w:pPr>
+      <w:r>
+        <w:rPr>
+          <w:rFonts w:ascii="Source Sans Pro" w:hAnsi="Source Sans Pro" w:eastAsia="Source Sans Pro" w:cs="Source Sans Pro"/>
+          <w:b w:val="0"/>
+          <w:bCs w:val="0"/>
+          <w:i w:val="0"/>
+          <w:iCs w:val="0"/>
+          <w:caps w:val="0"/>
+          <w:smallCaps w:val="0"/>
+          <w:noProof w:val="0"/>
+          <w:color w:val="1F1F1F"/>
+          <w:sz w:val="24"/>
+          <w:szCs w:val="24"/>
+          <w:lang w:val="pt-BR"/>
+        </w:rPr>
+        <w:t xml:space="preserve">Author: My name </w:t>
+      </w:r>
+      <w:hyperlink r:id="R4b77ea4e2e4741ac">
+        <w:r>
+          <w:rPr>
+            <w:rStyle w:val="Hyperlink"/>
+            <w:rFonts w:ascii="Source Sans Pro" w:hAnsi="Source Sans Pro" w:eastAsia="Source Sans Pro" w:cs="Source Sans Pro"/>
+            <w:b w:val="0"/>
+            <w:bCs w:val="0"/>
+            <w:i w:val="0"/>
+            <w:iCs w:val="0"/>
+            <w:caps w:val="0"/>
+            <w:smallCaps w:val="0"/>
+            <w:noProof w:val="0"/>
+            <w:sz w:val="24"/>
+            <w:szCs w:val="24"/>
+            <w:lang w:val="pt-BR"/>
+          </w:rPr>
+          <w:t>&lt;me@example.com</w:t>
+        </w:r>
+      </w:hyperlink>
+      <w:r>
+        <w:rPr>
+          <w:rFonts w:ascii="Source Sans Pro" w:hAnsi="Source Sans Pro" w:eastAsia="Source Sans Pro" w:cs="Source Sans Pro"/>
+          <w:b w:val="0"/>
+          <w:bCs w:val="0"/>
+          <w:i w:val="0"/>
+          <w:iCs w:val="0"/>
+          <w:caps w:val="0"/>
+          <w:smallCaps w:val="0"/>
+          <w:noProof w:val="0"/>
+          <w:color w:val="1F1F1F"/>
+          <w:sz w:val="24"/>
+          <w:szCs w:val="24"/>
+          <w:lang w:val="pt-BR"/>
+        </w:rPr>
+        <w:t>&gt;</w:t>
+      </w:r>
+    </w:p>
+    <w:p>
+      <w:pPr>
+        <w:shd w:val="clear" w:color="auto" w:fill="FFFFFF" w:themeFill="background1"/>
+        <w:spacing w:before="120" w:beforeAutospacing="off" w:after="240" w:afterAutospacing="off" w:line="360" w:lineRule="auto"/>
+      </w:pPr>
+      <w:r>
+        <w:rPr>
+          <w:rFonts w:ascii="Source Sans Pro" w:hAnsi="Source Sans Pro" w:eastAsia="Source Sans Pro" w:cs="Source Sans Pro"/>
+          <w:b w:val="0"/>
+          <w:bCs w:val="0"/>
+          <w:i w:val="0"/>
+          <w:iCs w:val="0"/>
+          <w:caps w:val="0"/>
+          <w:smallCaps w:val="0"/>
+          <w:noProof w:val="0"/>
+          <w:color w:val="1F1F1F"/>
+          <w:sz w:val="24"/>
+          <w:szCs w:val="24"/>
+          <w:lang w:val="pt-BR"/>
+        </w:rPr>
+        <w:t>Date:   Thu Jul 11 12:08:46 2019 +0200</w:t>
+      </w:r>
+    </w:p>
+    <w:p>
+      <w:pPr>
+        <w:shd w:val="clear" w:color="auto" w:fill="FFFFFF" w:themeFill="background1"/>
+        <w:spacing w:before="120" w:beforeAutospacing="off" w:after="240" w:afterAutospacing="off" w:line="360" w:lineRule="auto"/>
+      </w:pPr>
+      <w:r>
+        <w:rPr>
+          <w:rFonts w:ascii="Source Sans Pro" w:hAnsi="Source Sans Pro" w:eastAsia="Source Sans Pro" w:cs="Source Sans Pro"/>
+          <w:b w:val="0"/>
+          <w:bCs w:val="0"/>
+          <w:i w:val="0"/>
+          <w:iCs w:val="0"/>
+          <w:caps w:val="0"/>
+          <w:smallCaps w:val="0"/>
+          <w:noProof w:val="0"/>
+          <w:color w:val="1F1F1F"/>
+          <w:sz w:val="24"/>
+          <w:szCs w:val="24"/>
+          <w:lang w:val="pt-BR"/>
+        </w:rPr>
+        <w:t xml:space="preserve">    Create and empty all_checks.py</w:t>
+      </w:r>
     </w:p>
     <w:p>
       <w:pPr>
         <w:pStyle w:val="Normal"/>
-      </w:pPr>
+        <w:rPr>
+          <w:noProof w:val="0"/>
+          <w:lang w:val="pt-BR"/>
+        </w:rPr>
+      </w:pPr>
+    </w:p>
+    <w:p>
+      <w:r>
+        <w:drawing>
+          <wp:inline wp14:editId="3E3EECF3" wp14:anchorId="76EFCA9E">
+            <wp:extent cx="5724524" cy="3200400"/>
+            <wp:effectExtent l="0" t="0" r="0" b="0"/>
+            <wp:docPr id="1725861075" name="" title=""/>
+            <wp:cNvGraphicFramePr>
+              <a:graphicFrameLocks noChangeAspect="1"/>
+            </wp:cNvGraphicFramePr>
+            <a:graphic>
+              <a:graphicData uri="http://schemas.openxmlformats.org/drawingml/2006/picture">
+                <pic:pic>
+                  <pic:nvPicPr>
+                    <pic:cNvPr id="0" name=""/>
+                    <pic:cNvPicPr/>
+                  </pic:nvPicPr>
+                  <pic:blipFill>
+                    <a:blip r:embed="R891b13b9ea834257">
+                      <a:extLst>
+                        <a:ext xmlns:a="http://schemas.openxmlformats.org/drawingml/2006/main" uri="{28A0092B-C50C-407E-A947-70E740481C1C}">
+                          <a14:useLocalDpi val="0"/>
+                        </a:ext>
+                      </a:extLst>
+                    </a:blip>
+                    <a:stretch>
+                      <a:fillRect/>
+                    </a:stretch>
+                  </pic:blipFill>
+                  <pic:spPr>
+                    <a:xfrm>
+                      <a:off x="0" y="0"/>
+                      <a:ext cx="5724524" cy="3200400"/>
+                    </a:xfrm>
+                    <a:prstGeom prst="rect">
+                      <a:avLst/>
+                    </a:prstGeom>
+                  </pic:spPr>
+                </pic:pic>
+              </a:graphicData>
+            </a:graphic>
+          </wp:inline>
+        </w:drawing>
+      </w:r>
+    </w:p>
+    <w:p>
+      <w:r>
+        <w:rPr>
+          <w:b w:val="1"/>
+          <w:bCs w:val="1"/>
+        </w:rPr>
+        <w:t>GIT LOG</w:t>
+      </w:r>
+      <w:r>
+        <w:rPr/>
+        <w:t xml:space="preserve"> NOS DÁ UM HISTÓRICO DO QUE FOI COMITADO E SEUS COMENTÁRIOS</w:t>
+      </w:r>
+    </w:p>
+    <w:p>
+      <w:r>
+        <w:drawing>
+          <wp:inline wp14:editId="6143A5B0" wp14:anchorId="452ACE96">
+            <wp:extent cx="5724524" cy="3952875"/>
+            <wp:effectExtent l="0" t="0" r="0" b="0"/>
+            <wp:docPr id="1884490756" name="" title=""/>
+            <wp:cNvGraphicFramePr>
+              <a:graphicFrameLocks noChangeAspect="1"/>
+            </wp:cNvGraphicFramePr>
+            <a:graphic>
+              <a:graphicData uri="http://schemas.openxmlformats.org/drawingml/2006/picture">
+                <pic:pic>
+                  <pic:nvPicPr>
+                    <pic:cNvPr id="0" name=""/>
+                    <pic:cNvPicPr/>
+                  </pic:nvPicPr>
+                  <pic:blipFill>
+                    <a:blip r:embed="Rcc288b13bad34338">
+                      <a:extLst>
+                        <a:ext xmlns:a="http://schemas.openxmlformats.org/drawingml/2006/main" uri="{28A0092B-C50C-407E-A947-70E740481C1C}">
+                          <a14:useLocalDpi val="0"/>
+                        </a:ext>
+                      </a:extLst>
+                    </a:blip>
+                    <a:stretch>
+                      <a:fillRect/>
+                    </a:stretch>
+                  </pic:blipFill>
+                  <pic:spPr>
+                    <a:xfrm>
+                      <a:off x="0" y="0"/>
+                      <a:ext cx="5724524" cy="3952875"/>
+                    </a:xfrm>
+                    <a:prstGeom prst="rect">
+                      <a:avLst/>
+                    </a:prstGeom>
+                  </pic:spPr>
+                </pic:pic>
+              </a:graphicData>
+            </a:graphic>
+          </wp:inline>
+        </w:drawing>
+      </w:r>
+    </w:p>
+    <w:p>
+      <w:pPr>
+        <w:pStyle w:val="Normal"/>
+      </w:pPr>
+    </w:p>
+    <w:p>
+      <w:pPr>
+        <w:pStyle w:val="Heading1"/>
+        <w:rPr>
+          <w:noProof w:val="0"/>
+          <w:lang w:val="pt-BR"/>
+        </w:rPr>
+      </w:pPr>
+      <w:r>
+        <w:rPr>
+          <w:noProof w:val="0"/>
+          <w:lang w:val="pt-BR"/>
+        </w:rPr>
+        <w:t>Study</w:t>
+      </w:r>
+      <w:r>
+        <w:rPr>
+          <w:noProof w:val="0"/>
+          <w:lang w:val="pt-BR"/>
+        </w:rPr>
+        <w:t xml:space="preserve"> </w:t>
+      </w:r>
+      <w:r>
+        <w:rPr>
+          <w:noProof w:val="0"/>
+          <w:lang w:val="pt-BR"/>
+        </w:rPr>
+        <w:t>guide</w:t>
+      </w:r>
+      <w:r>
+        <w:rPr>
+          <w:noProof w:val="0"/>
+          <w:lang w:val="pt-BR"/>
+        </w:rPr>
+        <w:t xml:space="preserve">: </w:t>
+      </w:r>
+      <w:r>
+        <w:rPr>
+          <w:noProof w:val="0"/>
+          <w:lang w:val="pt-BR"/>
+        </w:rPr>
+        <w:t>Git</w:t>
+      </w:r>
+    </w:p>
+    <w:p>
+      <w:pPr>
+        <w:pStyle w:val="Normal"/>
+        <w:rPr>
+          <w:noProof w:val="0"/>
+          <w:lang w:val="pt-BR"/>
+        </w:rPr>
+      </w:pPr>
+    </w:p>
+    <w:p>
+      <w:pPr>
+        <w:shd w:val="clear" w:color="auto" w:fill="FFFFFF" w:themeFill="background1"/>
+        <w:spacing w:before="0" w:beforeAutospacing="off" w:after="240" w:afterAutospacing="off" w:line="360" w:lineRule="auto"/>
+      </w:pPr>
+      <w:r>
+        <w:rPr>
+          <w:rFonts w:ascii="Source Sans Pro" w:hAnsi="Source Sans Pro" w:eastAsia="Source Sans Pro" w:cs="Source Sans Pro"/>
+          <w:b w:val="0"/>
+          <w:bCs w:val="0"/>
+          <w:i w:val="0"/>
+          <w:iCs w:val="0"/>
+          <w:caps w:val="0"/>
+          <w:smallCaps w:val="0"/>
+          <w:noProof w:val="0"/>
+          <w:color w:val="1F1F1F"/>
+          <w:sz w:val="24"/>
+          <w:szCs w:val="24"/>
+          <w:lang w:val="pt-BR"/>
+        </w:rPr>
+        <w:t>In any Git project, there are three sections: the Git directory, the working tree, and the staging area. This study guide provides some basic concepts and commands that can help you get started with Git as well as guidelines to help you write an effective commit message.</w:t>
+      </w:r>
+    </w:p>
+    <w:p>
+      <w:pPr>
+        <w:pStyle w:val="Heading2"/>
+        <w:shd w:val="clear" w:color="auto" w:fill="FFFFFF" w:themeFill="background1"/>
+        <w:spacing w:before="480" w:beforeAutospacing="off" w:after="240" w:afterAutospacing="off" w:line="420" w:lineRule="auto"/>
+      </w:pPr>
+      <w:r>
+        <w:rPr>
+          <w:rFonts w:ascii="Source Sans Pro" w:hAnsi="Source Sans Pro" w:eastAsia="Source Sans Pro" w:cs="Source Sans Pro"/>
+          <w:b w:val="1"/>
+          <w:bCs w:val="1"/>
+          <w:i w:val="0"/>
+          <w:iCs w:val="0"/>
+          <w:caps w:val="0"/>
+          <w:smallCaps w:val="0"/>
+          <w:noProof w:val="0"/>
+          <w:color w:val="1F1F1F"/>
+          <w:sz w:val="30"/>
+          <w:szCs w:val="30"/>
+          <w:lang w:val="pt-BR"/>
+        </w:rPr>
+        <w:t>Git config command</w:t>
+      </w:r>
+    </w:p>
+    <w:p>
+      <w:pPr>
+        <w:shd w:val="clear" w:color="auto" w:fill="FFFFFF" w:themeFill="background1"/>
+        <w:spacing w:before="120" w:beforeAutospacing="off" w:after="240" w:afterAutospacing="off" w:line="360" w:lineRule="auto"/>
+      </w:pPr>
+      <w:r>
+        <w:rPr>
+          <w:rFonts w:ascii="Source Sans Pro" w:hAnsi="Source Sans Pro" w:eastAsia="Source Sans Pro" w:cs="Source Sans Pro"/>
+          <w:b w:val="0"/>
+          <w:bCs w:val="0"/>
+          <w:i w:val="0"/>
+          <w:iCs w:val="0"/>
+          <w:caps w:val="0"/>
+          <w:smallCaps w:val="0"/>
+          <w:noProof w:val="0"/>
+          <w:color w:val="1F1F1F"/>
+          <w:sz w:val="24"/>
+          <w:szCs w:val="24"/>
+          <w:lang w:val="pt-BR"/>
+        </w:rPr>
+        <w:t xml:space="preserve">The Git config command is used to set the values to identify who made changes to Git repositories. To set the values of user.email and user.name to your email and name, type: </w:t>
+      </w:r>
+    </w:p>
+    <w:p>
+      <w:pPr>
+        <w:shd w:val="clear" w:color="auto" w:fill="FFFFFF" w:themeFill="background1"/>
+        <w:spacing w:before="120" w:beforeAutospacing="off" w:after="240" w:afterAutospacing="off" w:line="360" w:lineRule="auto"/>
+      </w:pPr>
+      <w:r>
+        <w:rPr>
+          <w:rFonts w:ascii="Source Sans Pro" w:hAnsi="Source Sans Pro" w:eastAsia="Source Sans Pro" w:cs="Source Sans Pro"/>
+          <w:b w:val="0"/>
+          <w:bCs w:val="0"/>
+          <w:i w:val="0"/>
+          <w:iCs w:val="0"/>
+          <w:caps w:val="0"/>
+          <w:smallCaps w:val="0"/>
+          <w:noProof w:val="0"/>
+          <w:color w:val="1F1F1F"/>
+          <w:sz w:val="24"/>
+          <w:szCs w:val="24"/>
+          <w:lang w:val="pt-BR"/>
+        </w:rPr>
+        <w:t>: ~$ git config  - -global user.email “</w:t>
+      </w:r>
+      <w:hyperlink r:id="Rcd0d7383484745a7">
+        <w:r>
+          <w:rPr>
+            <w:rStyle w:val="Hyperlink"/>
+            <w:rFonts w:ascii="Source Sans Pro" w:hAnsi="Source Sans Pro" w:eastAsia="Source Sans Pro" w:cs="Source Sans Pro"/>
+            <w:b w:val="0"/>
+            <w:bCs w:val="0"/>
+            <w:i w:val="0"/>
+            <w:iCs w:val="0"/>
+            <w:caps w:val="0"/>
+            <w:smallCaps w:val="0"/>
+            <w:strike w:val="0"/>
+            <w:dstrike w:val="0"/>
+            <w:noProof w:val="0"/>
+            <w:color w:val="0056D2"/>
+            <w:sz w:val="24"/>
+            <w:szCs w:val="24"/>
+            <w:u w:val="single"/>
+            <w:lang w:val="pt-BR"/>
+          </w:rPr>
+          <w:t>me@example.com</w:t>
+        </w:r>
+      </w:hyperlink>
+      <w:r>
+        <w:rPr>
+          <w:rFonts w:ascii="Source Sans Pro" w:hAnsi="Source Sans Pro" w:eastAsia="Source Sans Pro" w:cs="Source Sans Pro"/>
+          <w:b w:val="0"/>
+          <w:bCs w:val="0"/>
+          <w:i w:val="0"/>
+          <w:iCs w:val="0"/>
+          <w:caps w:val="0"/>
+          <w:smallCaps w:val="0"/>
+          <w:noProof w:val="0"/>
+          <w:color w:val="1F1F1F"/>
+          <w:sz w:val="24"/>
+          <w:szCs w:val="24"/>
+          <w:lang w:val="pt-BR"/>
+        </w:rPr>
+        <w:t>”</w:t>
+      </w:r>
+    </w:p>
+    <w:p>
+      <w:pPr>
+        <w:shd w:val="clear" w:color="auto" w:fill="FFFFFF" w:themeFill="background1"/>
+        <w:spacing w:before="120" w:beforeAutospacing="off" w:after="240" w:afterAutospacing="off" w:line="360" w:lineRule="auto"/>
+      </w:pPr>
+      <w:r>
+        <w:rPr>
+          <w:rFonts w:ascii="Source Sans Pro" w:hAnsi="Source Sans Pro" w:eastAsia="Source Sans Pro" w:cs="Source Sans Pro"/>
+          <w:b w:val="0"/>
+          <w:bCs w:val="0"/>
+          <w:i w:val="0"/>
+          <w:iCs w:val="0"/>
+          <w:caps w:val="0"/>
+          <w:smallCaps w:val="0"/>
+          <w:noProof w:val="0"/>
+          <w:color w:val="1F1F1F"/>
+          <w:sz w:val="24"/>
+          <w:szCs w:val="24"/>
+          <w:lang w:val="pt-BR"/>
+        </w:rPr>
+        <w:t>: ~$ git config  - -global user.name “My name”</w:t>
+      </w:r>
+    </w:p>
+    <w:p>
+      <w:pPr>
+        <w:pStyle w:val="Heading2"/>
+        <w:shd w:val="clear" w:color="auto" w:fill="FFFFFF" w:themeFill="background1"/>
+        <w:spacing w:before="480" w:beforeAutospacing="off" w:after="240" w:afterAutospacing="off" w:line="420" w:lineRule="auto"/>
+      </w:pPr>
+      <w:r>
+        <w:rPr>
+          <w:rFonts w:ascii="Source Sans Pro" w:hAnsi="Source Sans Pro" w:eastAsia="Source Sans Pro" w:cs="Source Sans Pro"/>
+          <w:b w:val="1"/>
+          <w:bCs w:val="1"/>
+          <w:i w:val="0"/>
+          <w:iCs w:val="0"/>
+          <w:caps w:val="0"/>
+          <w:smallCaps w:val="0"/>
+          <w:noProof w:val="0"/>
+          <w:color w:val="1F1F1F"/>
+          <w:sz w:val="30"/>
+          <w:szCs w:val="30"/>
+          <w:lang w:val="pt-BR"/>
+        </w:rPr>
+        <w:t>Git init command</w:t>
+      </w:r>
+    </w:p>
+    <w:p>
+      <w:pPr>
+        <w:shd w:val="clear" w:color="auto" w:fill="FFFFFF" w:themeFill="background1"/>
+        <w:spacing w:before="120" w:beforeAutospacing="off" w:after="240" w:afterAutospacing="off" w:line="360" w:lineRule="auto"/>
+      </w:pPr>
+      <w:r>
+        <w:rPr>
+          <w:rFonts w:ascii="Source Sans Pro" w:hAnsi="Source Sans Pro" w:eastAsia="Source Sans Pro" w:cs="Source Sans Pro"/>
+          <w:b w:val="0"/>
+          <w:bCs w:val="0"/>
+          <w:i w:val="0"/>
+          <w:iCs w:val="0"/>
+          <w:caps w:val="0"/>
+          <w:smallCaps w:val="0"/>
+          <w:noProof w:val="0"/>
+          <w:color w:val="1F1F1F"/>
+          <w:sz w:val="24"/>
+          <w:szCs w:val="24"/>
+          <w:lang w:val="pt-BR"/>
+        </w:rPr>
+        <w:t>: ~/checks$ git init</w:t>
+      </w:r>
+    </w:p>
+    <w:p>
+      <w:pPr>
+        <w:shd w:val="clear" w:color="auto" w:fill="FFFFFF" w:themeFill="background1"/>
+        <w:spacing w:before="120" w:beforeAutospacing="off" w:after="240" w:afterAutospacing="off" w:line="360" w:lineRule="auto"/>
+      </w:pPr>
+      <w:r>
+        <w:rPr>
+          <w:rFonts w:ascii="Source Sans Pro" w:hAnsi="Source Sans Pro" w:eastAsia="Source Sans Pro" w:cs="Source Sans Pro"/>
+          <w:b w:val="0"/>
+          <w:bCs w:val="0"/>
+          <w:i w:val="0"/>
+          <w:iCs w:val="0"/>
+          <w:caps w:val="0"/>
+          <w:smallCaps w:val="0"/>
+          <w:noProof w:val="0"/>
+          <w:color w:val="1F1F1F"/>
+          <w:sz w:val="24"/>
+          <w:szCs w:val="24"/>
+          <w:lang w:val="pt-BR"/>
+        </w:rPr>
+        <w:t xml:space="preserve">The Git init command can create a new empty repository in a current directory or re-initialize an existing one. </w:t>
+      </w:r>
+    </w:p>
+    <w:p>
+      <w:pPr>
+        <w:pStyle w:val="Heading2"/>
+        <w:shd w:val="clear" w:color="auto" w:fill="FFFFFF" w:themeFill="background1"/>
+        <w:spacing w:before="480" w:beforeAutospacing="off" w:after="240" w:afterAutospacing="off" w:line="420" w:lineRule="auto"/>
+      </w:pPr>
+      <w:r>
+        <w:rPr>
+          <w:rFonts w:ascii="Source Sans Pro" w:hAnsi="Source Sans Pro" w:eastAsia="Source Sans Pro" w:cs="Source Sans Pro"/>
+          <w:b w:val="1"/>
+          <w:bCs w:val="1"/>
+          <w:i w:val="0"/>
+          <w:iCs w:val="0"/>
+          <w:caps w:val="0"/>
+          <w:smallCaps w:val="0"/>
+          <w:noProof w:val="0"/>
+          <w:color w:val="1F1F1F"/>
+          <w:sz w:val="30"/>
+          <w:szCs w:val="30"/>
+          <w:lang w:val="pt-BR"/>
+        </w:rPr>
+        <w:t>Git ls -la command</w:t>
+      </w:r>
+    </w:p>
+    <w:p>
+      <w:pPr>
+        <w:shd w:val="clear" w:color="auto" w:fill="FFFFFF" w:themeFill="background1"/>
+        <w:spacing w:before="120" w:beforeAutospacing="off" w:after="240" w:afterAutospacing="off" w:line="360" w:lineRule="auto"/>
+      </w:pPr>
+      <w:r>
+        <w:rPr>
+          <w:rFonts w:ascii="Source Sans Pro" w:hAnsi="Source Sans Pro" w:eastAsia="Source Sans Pro" w:cs="Source Sans Pro"/>
+          <w:b w:val="0"/>
+          <w:bCs w:val="0"/>
+          <w:i w:val="0"/>
+          <w:iCs w:val="0"/>
+          <w:caps w:val="0"/>
+          <w:smallCaps w:val="0"/>
+          <w:noProof w:val="0"/>
+          <w:color w:val="1F1F1F"/>
+          <w:sz w:val="24"/>
+          <w:szCs w:val="24"/>
+          <w:lang w:val="pt-BR"/>
+        </w:rPr>
+        <w:t>: ~/checks$ ls -la</w:t>
+      </w:r>
+    </w:p>
+    <w:p>
+      <w:pPr>
+        <w:shd w:val="clear" w:color="auto" w:fill="FFFFFF" w:themeFill="background1"/>
+        <w:spacing w:before="120" w:beforeAutospacing="off" w:after="240" w:afterAutospacing="off" w:line="360" w:lineRule="auto"/>
+      </w:pPr>
+      <w:r>
+        <w:rPr>
+          <w:rFonts w:ascii="Source Sans Pro" w:hAnsi="Source Sans Pro" w:eastAsia="Source Sans Pro" w:cs="Source Sans Pro"/>
+          <w:b w:val="0"/>
+          <w:bCs w:val="0"/>
+          <w:i w:val="0"/>
+          <w:iCs w:val="0"/>
+          <w:caps w:val="0"/>
+          <w:smallCaps w:val="0"/>
+          <w:noProof w:val="0"/>
+          <w:color w:val="1F1F1F"/>
+          <w:sz w:val="24"/>
+          <w:szCs w:val="24"/>
+          <w:lang w:val="pt-BR"/>
+        </w:rPr>
+        <w:t>The Git ls - la command checks that an identified directory exists.</w:t>
+      </w:r>
+    </w:p>
+    <w:p>
+      <w:pPr>
+        <w:shd w:val="clear" w:color="auto" w:fill="FFFFFF" w:themeFill="background1"/>
+        <w:spacing w:before="120" w:beforeAutospacing="off" w:after="240" w:afterAutospacing="off" w:line="360" w:lineRule="auto"/>
+      </w:pPr>
+      <w:r>
+        <w:rPr>
+          <w:rFonts w:ascii="Source Sans Pro" w:hAnsi="Source Sans Pro" w:eastAsia="Source Sans Pro" w:cs="Source Sans Pro"/>
+          <w:b w:val="0"/>
+          <w:bCs w:val="0"/>
+          <w:i w:val="0"/>
+          <w:iCs w:val="0"/>
+          <w:caps w:val="0"/>
+          <w:smallCaps w:val="0"/>
+          <w:noProof w:val="0"/>
+          <w:color w:val="1F1F1F"/>
+          <w:sz w:val="24"/>
+          <w:szCs w:val="24"/>
+          <w:lang w:val="pt-BR"/>
+        </w:rPr>
+        <w:t>: ~/checks$ ls -l .git/</w:t>
+      </w:r>
+    </w:p>
+    <w:p>
+      <w:pPr>
+        <w:shd w:val="clear" w:color="auto" w:fill="FFFFFF" w:themeFill="background1"/>
+        <w:spacing w:before="120" w:beforeAutospacing="off" w:after="240" w:afterAutospacing="off" w:line="360" w:lineRule="auto"/>
+      </w:pPr>
+      <w:r>
+        <w:rPr>
+          <w:rFonts w:ascii="Source Sans Pro" w:hAnsi="Source Sans Pro" w:eastAsia="Source Sans Pro" w:cs="Source Sans Pro"/>
+          <w:b w:val="0"/>
+          <w:bCs w:val="0"/>
+          <w:i w:val="0"/>
+          <w:iCs w:val="0"/>
+          <w:caps w:val="0"/>
+          <w:smallCaps w:val="0"/>
+          <w:noProof w:val="0"/>
+          <w:color w:val="1F1F1F"/>
+          <w:sz w:val="24"/>
+          <w:szCs w:val="24"/>
+          <w:lang w:val="pt-BR"/>
+        </w:rPr>
+        <w:t>The ls-l.git command checks inside the directory to see the different things that it contains. This is called the Git directory. The Git directory is a database for your Git project that stores the changes and the change history.</w:t>
+      </w:r>
+    </w:p>
+    <w:p>
+      <w:pPr>
+        <w:pStyle w:val="Heading2"/>
+        <w:shd w:val="clear" w:color="auto" w:fill="FFFFFF" w:themeFill="background1"/>
+        <w:spacing w:before="480" w:beforeAutospacing="off" w:after="240" w:afterAutospacing="off" w:line="420" w:lineRule="auto"/>
+      </w:pPr>
+      <w:r>
+        <w:rPr>
+          <w:rFonts w:ascii="Source Sans Pro" w:hAnsi="Source Sans Pro" w:eastAsia="Source Sans Pro" w:cs="Source Sans Pro"/>
+          <w:b w:val="1"/>
+          <w:bCs w:val="1"/>
+          <w:i w:val="0"/>
+          <w:iCs w:val="0"/>
+          <w:caps w:val="0"/>
+          <w:smallCaps w:val="0"/>
+          <w:noProof w:val="0"/>
+          <w:color w:val="1F1F1F"/>
+          <w:sz w:val="30"/>
+          <w:szCs w:val="30"/>
+          <w:lang w:val="pt-BR"/>
+        </w:rPr>
+        <w:t>Git add command</w:t>
+      </w:r>
+    </w:p>
+    <w:p>
+      <w:pPr>
+        <w:shd w:val="clear" w:color="auto" w:fill="FFFFFF" w:themeFill="background1"/>
+        <w:spacing w:before="120" w:beforeAutospacing="off" w:after="240" w:afterAutospacing="off" w:line="360" w:lineRule="auto"/>
+      </w:pPr>
+      <w:r>
+        <w:rPr>
+          <w:rFonts w:ascii="Source Sans Pro" w:hAnsi="Source Sans Pro" w:eastAsia="Source Sans Pro" w:cs="Source Sans Pro"/>
+          <w:b w:val="0"/>
+          <w:bCs w:val="0"/>
+          <w:i w:val="0"/>
+          <w:iCs w:val="0"/>
+          <w:caps w:val="0"/>
+          <w:smallCaps w:val="0"/>
+          <w:noProof w:val="0"/>
+          <w:color w:val="1F1F1F"/>
+          <w:sz w:val="24"/>
+          <w:szCs w:val="24"/>
+          <w:lang w:val="pt-BR"/>
+        </w:rPr>
+        <w:t>:~/checks$ git add disk_usage.py</w:t>
+      </w:r>
+    </w:p>
+    <w:p>
+      <w:pPr>
+        <w:shd w:val="clear" w:color="auto" w:fill="FFFFFF" w:themeFill="background1"/>
+        <w:spacing w:before="120" w:beforeAutospacing="off" w:after="240" w:afterAutospacing="off" w:line="360" w:lineRule="auto"/>
+      </w:pPr>
+      <w:r>
+        <w:rPr>
+          <w:rFonts w:ascii="Source Sans Pro" w:hAnsi="Source Sans Pro" w:eastAsia="Source Sans Pro" w:cs="Source Sans Pro"/>
+          <w:b w:val="0"/>
+          <w:bCs w:val="0"/>
+          <w:i w:val="0"/>
+          <w:iCs w:val="0"/>
+          <w:caps w:val="0"/>
+          <w:smallCaps w:val="0"/>
+          <w:noProof w:val="0"/>
+          <w:color w:val="1F1F1F"/>
+          <w:sz w:val="24"/>
+          <w:szCs w:val="24"/>
+          <w:lang w:val="pt-BR"/>
+        </w:rPr>
+        <w:t>Using the Git add command allows Git to track your file and uses the selected file as a parameter when adding it to the staging area. The staging area is a file maintained by Git that contains all the information about what files and changes are going to go into your next commit.</w:t>
+      </w:r>
+    </w:p>
+    <w:p>
+      <w:pPr>
+        <w:pStyle w:val="Heading2"/>
+        <w:shd w:val="clear" w:color="auto" w:fill="FFFFFF" w:themeFill="background1"/>
+        <w:spacing w:before="480" w:beforeAutospacing="off" w:after="240" w:afterAutospacing="off" w:line="420" w:lineRule="auto"/>
+      </w:pPr>
+      <w:r>
+        <w:rPr>
+          <w:rFonts w:ascii="Source Sans Pro" w:hAnsi="Source Sans Pro" w:eastAsia="Source Sans Pro" w:cs="Source Sans Pro"/>
+          <w:b w:val="1"/>
+          <w:bCs w:val="1"/>
+          <w:i w:val="0"/>
+          <w:iCs w:val="0"/>
+          <w:caps w:val="0"/>
+          <w:smallCaps w:val="0"/>
+          <w:noProof w:val="0"/>
+          <w:color w:val="1F1F1F"/>
+          <w:sz w:val="30"/>
+          <w:szCs w:val="30"/>
+          <w:lang w:val="pt-BR"/>
+        </w:rPr>
+        <w:t>Git status command</w:t>
+      </w:r>
+    </w:p>
+    <w:p>
+      <w:pPr>
+        <w:shd w:val="clear" w:color="auto" w:fill="FFFFFF" w:themeFill="background1"/>
+        <w:spacing w:before="120" w:beforeAutospacing="off" w:after="240" w:afterAutospacing="off" w:line="360" w:lineRule="auto"/>
+      </w:pPr>
+      <w:r>
+        <w:rPr>
+          <w:rFonts w:ascii="Source Sans Pro" w:hAnsi="Source Sans Pro" w:eastAsia="Source Sans Pro" w:cs="Source Sans Pro"/>
+          <w:b w:val="0"/>
+          <w:bCs w:val="0"/>
+          <w:i w:val="0"/>
+          <w:iCs w:val="0"/>
+          <w:caps w:val="0"/>
+          <w:smallCaps w:val="0"/>
+          <w:noProof w:val="0"/>
+          <w:color w:val="1F1F1F"/>
+          <w:sz w:val="24"/>
+          <w:szCs w:val="24"/>
+          <w:lang w:val="pt-BR"/>
+        </w:rPr>
+        <w:t>:~/checks$ git status</w:t>
+      </w:r>
+    </w:p>
+    <w:p>
+      <w:pPr>
+        <w:shd w:val="clear" w:color="auto" w:fill="FFFFFF" w:themeFill="background1"/>
+        <w:spacing w:before="120" w:beforeAutospacing="off" w:after="240" w:afterAutospacing="off" w:line="360" w:lineRule="auto"/>
+      </w:pPr>
+      <w:r>
+        <w:rPr>
+          <w:rFonts w:ascii="Source Sans Pro" w:hAnsi="Source Sans Pro" w:eastAsia="Source Sans Pro" w:cs="Source Sans Pro"/>
+          <w:b w:val="0"/>
+          <w:bCs w:val="0"/>
+          <w:i w:val="0"/>
+          <w:iCs w:val="0"/>
+          <w:caps w:val="0"/>
+          <w:smallCaps w:val="0"/>
+          <w:noProof w:val="0"/>
+          <w:color w:val="1F1F1F"/>
+          <w:sz w:val="24"/>
+          <w:szCs w:val="24"/>
+          <w:lang w:val="pt-BR"/>
+        </w:rPr>
+        <w:t>The Git status command is used to get some information about the current working tree and pending changes.</w:t>
+      </w:r>
+    </w:p>
+    <w:p>
+      <w:pPr>
+        <w:pStyle w:val="Heading2"/>
+        <w:shd w:val="clear" w:color="auto" w:fill="FFFFFF" w:themeFill="background1"/>
+        <w:spacing w:before="480" w:beforeAutospacing="off" w:after="240" w:afterAutospacing="off" w:line="420" w:lineRule="auto"/>
+      </w:pPr>
+      <w:r>
+        <w:rPr>
+          <w:rFonts w:ascii="Source Sans Pro" w:hAnsi="Source Sans Pro" w:eastAsia="Source Sans Pro" w:cs="Source Sans Pro"/>
+          <w:b w:val="1"/>
+          <w:bCs w:val="1"/>
+          <w:i w:val="0"/>
+          <w:iCs w:val="0"/>
+          <w:caps w:val="0"/>
+          <w:smallCaps w:val="0"/>
+          <w:noProof w:val="0"/>
+          <w:color w:val="1F1F1F"/>
+          <w:sz w:val="30"/>
+          <w:szCs w:val="30"/>
+          <w:lang w:val="pt-BR"/>
+        </w:rPr>
+        <w:t>Git commit command</w:t>
+      </w:r>
+    </w:p>
+    <w:p>
+      <w:pPr>
+        <w:shd w:val="clear" w:color="auto" w:fill="FFFFFF" w:themeFill="background1"/>
+        <w:spacing w:before="120" w:beforeAutospacing="off" w:after="240" w:afterAutospacing="off" w:line="360" w:lineRule="auto"/>
+      </w:pPr>
+      <w:r>
+        <w:rPr>
+          <w:rFonts w:ascii="Source Sans Pro" w:hAnsi="Source Sans Pro" w:eastAsia="Source Sans Pro" w:cs="Source Sans Pro"/>
+          <w:b w:val="0"/>
+          <w:bCs w:val="0"/>
+          <w:i w:val="0"/>
+          <w:iCs w:val="0"/>
+          <w:caps w:val="0"/>
+          <w:smallCaps w:val="0"/>
+          <w:noProof w:val="0"/>
+          <w:color w:val="1F1F1F"/>
+          <w:sz w:val="24"/>
+          <w:szCs w:val="24"/>
+          <w:lang w:val="pt-BR"/>
+        </w:rPr>
+        <w:t>:~/checks$ git commit</w:t>
+      </w:r>
+    </w:p>
+    <w:p>
+      <w:pPr>
+        <w:shd w:val="clear" w:color="auto" w:fill="FFFFFF" w:themeFill="background1"/>
+        <w:spacing w:before="120" w:beforeAutospacing="off" w:after="240" w:afterAutospacing="off" w:line="360" w:lineRule="auto"/>
+      </w:pPr>
+      <w:r>
+        <w:rPr>
+          <w:rFonts w:ascii="Source Sans Pro" w:hAnsi="Source Sans Pro" w:eastAsia="Source Sans Pro" w:cs="Source Sans Pro"/>
+          <w:b w:val="0"/>
+          <w:bCs w:val="0"/>
+          <w:i w:val="0"/>
+          <w:iCs w:val="0"/>
+          <w:caps w:val="0"/>
+          <w:smallCaps w:val="0"/>
+          <w:noProof w:val="0"/>
+          <w:color w:val="1F1F1F"/>
+          <w:sz w:val="24"/>
+          <w:szCs w:val="24"/>
+          <w:lang w:val="pt-BR"/>
+        </w:rPr>
+        <w:t>The .git commit command is run to remove changes made from the staging area to the .git directory. When this command is run, it tells Git to save changes. A text editor is opened that allows a commit message to be entered.</w:t>
+      </w:r>
+    </w:p>
+    <w:p>
+      <w:pPr>
+        <w:pStyle w:val="Heading2"/>
+        <w:shd w:val="clear" w:color="auto" w:fill="FFFFFF" w:themeFill="background1"/>
+        <w:spacing w:before="480" w:beforeAutospacing="off" w:after="240" w:afterAutospacing="off" w:line="420" w:lineRule="auto"/>
+      </w:pPr>
+      <w:r>
+        <w:rPr>
+          <w:rFonts w:ascii="Source Sans Pro" w:hAnsi="Source Sans Pro" w:eastAsia="Source Sans Pro" w:cs="Source Sans Pro"/>
+          <w:b w:val="1"/>
+          <w:bCs w:val="1"/>
+          <w:i w:val="0"/>
+          <w:iCs w:val="0"/>
+          <w:caps w:val="0"/>
+          <w:smallCaps w:val="0"/>
+          <w:noProof w:val="0"/>
+          <w:color w:val="1F1F1F"/>
+          <w:sz w:val="30"/>
+          <w:szCs w:val="30"/>
+          <w:lang w:val="pt-BR"/>
+        </w:rPr>
+        <w:t>Guidelines for writing commit messages</w:t>
+      </w:r>
+    </w:p>
+    <w:p>
+      <w:pPr>
+        <w:shd w:val="clear" w:color="auto" w:fill="FFFFFF" w:themeFill="background1"/>
+        <w:spacing w:before="120" w:beforeAutospacing="off" w:after="240" w:afterAutospacing="off" w:line="360" w:lineRule="auto"/>
+      </w:pPr>
+      <w:r>
+        <w:rPr>
+          <w:rFonts w:ascii="Source Sans Pro" w:hAnsi="Source Sans Pro" w:eastAsia="Source Sans Pro" w:cs="Source Sans Pro"/>
+          <w:b w:val="0"/>
+          <w:bCs w:val="0"/>
+          <w:i w:val="0"/>
+          <w:iCs w:val="0"/>
+          <w:caps w:val="0"/>
+          <w:smallCaps w:val="0"/>
+          <w:noProof w:val="0"/>
+          <w:color w:val="1F1F1F"/>
+          <w:sz w:val="24"/>
+          <w:szCs w:val="24"/>
+          <w:lang w:val="pt-BR"/>
+        </w:rPr>
+        <w:t>A commit message is generally broken into two sections: a short summary and a description of the changes. When the git commit command is run, Git will open a text editor to write your commit message. A good commit message includes the following:</w:t>
+      </w:r>
+    </w:p>
+    <w:p>
+      <w:pPr>
+        <w:shd w:val="clear" w:color="auto" w:fill="FFFFFF" w:themeFill="background1"/>
+        <w:spacing w:before="120" w:beforeAutospacing="off" w:after="240" w:afterAutospacing="off" w:line="360" w:lineRule="auto"/>
+      </w:pPr>
+      <w:r>
+        <w:rPr>
+          <w:rFonts w:ascii="Source Sans Pro" w:hAnsi="Source Sans Pro" w:eastAsia="Source Sans Pro" w:cs="Source Sans Pro"/>
+          <w:b w:val="1"/>
+          <w:bCs w:val="1"/>
+          <w:i w:val="0"/>
+          <w:iCs w:val="0"/>
+          <w:caps w:val="0"/>
+          <w:smallCaps w:val="0"/>
+          <w:noProof w:val="0"/>
+          <w:color w:val="1F1F1F"/>
+          <w:sz w:val="24"/>
+          <w:szCs w:val="24"/>
+          <w:lang w:val="pt-BR"/>
+        </w:rPr>
+        <w:t>Summary:</w:t>
+      </w:r>
+      <w:r>
+        <w:rPr>
+          <w:rFonts w:ascii="Source Sans Pro" w:hAnsi="Source Sans Pro" w:eastAsia="Source Sans Pro" w:cs="Source Sans Pro"/>
+          <w:b w:val="0"/>
+          <w:bCs w:val="0"/>
+          <w:i w:val="0"/>
+          <w:iCs w:val="0"/>
+          <w:caps w:val="0"/>
+          <w:smallCaps w:val="0"/>
+          <w:noProof w:val="0"/>
+          <w:color w:val="1F1F1F"/>
+          <w:sz w:val="24"/>
+          <w:szCs w:val="24"/>
+          <w:lang w:val="pt-BR"/>
+        </w:rPr>
+        <w:t xml:space="preserve"> The first line contains the summary, formatted as a header, containing 50 characters or less. </w:t>
+      </w:r>
+    </w:p>
+    <w:p>
+      <w:pPr>
+        <w:shd w:val="clear" w:color="auto" w:fill="FFFFFF" w:themeFill="background1"/>
+        <w:spacing w:before="120" w:beforeAutospacing="off" w:after="240" w:afterAutospacing="off" w:line="360" w:lineRule="auto"/>
+      </w:pPr>
+      <w:r>
+        <w:rPr>
+          <w:rFonts w:ascii="Source Sans Pro" w:hAnsi="Source Sans Pro" w:eastAsia="Source Sans Pro" w:cs="Source Sans Pro"/>
+          <w:b w:val="1"/>
+          <w:bCs w:val="1"/>
+          <w:i w:val="0"/>
+          <w:iCs w:val="0"/>
+          <w:caps w:val="0"/>
+          <w:smallCaps w:val="0"/>
+          <w:noProof w:val="0"/>
+          <w:color w:val="1F1F1F"/>
+          <w:sz w:val="24"/>
+          <w:szCs w:val="24"/>
+          <w:lang w:val="pt-BR"/>
+        </w:rPr>
+        <w:t>Description:</w:t>
+      </w:r>
+      <w:r>
+        <w:rPr>
+          <w:rFonts w:ascii="Source Sans Pro" w:hAnsi="Source Sans Pro" w:eastAsia="Source Sans Pro" w:cs="Source Sans Pro"/>
+          <w:b w:val="0"/>
+          <w:bCs w:val="0"/>
+          <w:i w:val="0"/>
+          <w:iCs w:val="0"/>
+          <w:caps w:val="0"/>
+          <w:smallCaps w:val="0"/>
+          <w:noProof w:val="0"/>
+          <w:color w:val="1F1F1F"/>
+          <w:sz w:val="24"/>
+          <w:szCs w:val="24"/>
+          <w:lang w:val="pt-BR"/>
+        </w:rPr>
+        <w:t xml:space="preserve"> The description is usually kept under 72 characters and provides detailed information about the change. It can include references to bugs or issues that will be fixed with the change. It also can include links to more information when relevant. </w:t>
+      </w:r>
+    </w:p>
+    <w:p>
+      <w:pPr>
+        <w:shd w:val="clear" w:color="auto" w:fill="FFFFFF" w:themeFill="background1"/>
+        <w:spacing w:before="120" w:beforeAutospacing="off" w:after="240" w:afterAutospacing="off" w:line="360" w:lineRule="auto"/>
+      </w:pPr>
+      <w:r>
+        <w:rPr>
+          <w:rFonts w:ascii="Source Sans Pro" w:hAnsi="Source Sans Pro" w:eastAsia="Source Sans Pro" w:cs="Source Sans Pro"/>
+          <w:b w:val="0"/>
+          <w:bCs w:val="0"/>
+          <w:i w:val="0"/>
+          <w:iCs w:val="0"/>
+          <w:caps w:val="0"/>
+          <w:smallCaps w:val="0"/>
+          <w:noProof w:val="0"/>
+          <w:color w:val="1F1F1F"/>
+          <w:sz w:val="24"/>
+          <w:szCs w:val="24"/>
+          <w:lang w:val="pt-BR"/>
+        </w:rPr>
+        <w:t xml:space="preserve">Click the link to review an example of a commit message: </w:t>
+      </w:r>
+      <w:hyperlink r:id="Re9ea36e61d2a479c">
+        <w:r>
+          <w:rPr>
+            <w:rStyle w:val="Hyperlink"/>
+            <w:rFonts w:ascii="Source Sans Pro" w:hAnsi="Source Sans Pro" w:eastAsia="Source Sans Pro" w:cs="Source Sans Pro"/>
+            <w:b w:val="0"/>
+            <w:bCs w:val="0"/>
+            <w:i w:val="0"/>
+            <w:iCs w:val="0"/>
+            <w:caps w:val="0"/>
+            <w:smallCaps w:val="0"/>
+            <w:strike w:val="0"/>
+            <w:dstrike w:val="0"/>
+            <w:noProof w:val="0"/>
+            <w:color w:val="0056D2"/>
+            <w:sz w:val="24"/>
+            <w:szCs w:val="24"/>
+            <w:u w:val="single"/>
+            <w:lang w:val="pt-BR"/>
+          </w:rPr>
+          <w:t>https://commit.style/</w:t>
+        </w:r>
+      </w:hyperlink>
+      <w:r>
+        <w:rPr>
+          <w:rFonts w:ascii="Source Sans Pro" w:hAnsi="Source Sans Pro" w:eastAsia="Source Sans Pro" w:cs="Source Sans Pro"/>
+          <w:b w:val="0"/>
+          <w:bCs w:val="0"/>
+          <w:i w:val="0"/>
+          <w:iCs w:val="0"/>
+          <w:caps w:val="0"/>
+          <w:smallCaps w:val="0"/>
+          <w:noProof w:val="0"/>
+          <w:color w:val="1F1F1F"/>
+          <w:sz w:val="24"/>
+          <w:szCs w:val="24"/>
+          <w:lang w:val="pt-BR"/>
+        </w:rPr>
+        <w:t xml:space="preserve"> </w:t>
+      </w:r>
+    </w:p>
+    <w:p>
+      <w:pPr>
+        <w:pStyle w:val="Heading2"/>
+        <w:shd w:val="clear" w:color="auto" w:fill="FFFFFF" w:themeFill="background1"/>
+        <w:spacing w:before="480" w:beforeAutospacing="off" w:after="240" w:afterAutospacing="off" w:line="420" w:lineRule="auto"/>
+      </w:pPr>
+      <w:r>
+        <w:rPr>
+          <w:rFonts w:ascii="Source Sans Pro" w:hAnsi="Source Sans Pro" w:eastAsia="Source Sans Pro" w:cs="Source Sans Pro"/>
+          <w:b w:val="1"/>
+          <w:bCs w:val="1"/>
+          <w:i w:val="0"/>
+          <w:iCs w:val="0"/>
+          <w:caps w:val="0"/>
+          <w:smallCaps w:val="0"/>
+          <w:noProof w:val="0"/>
+          <w:color w:val="1F1F1F"/>
+          <w:sz w:val="30"/>
+          <w:szCs w:val="30"/>
+          <w:lang w:val="pt-BR"/>
+        </w:rPr>
+        <w:t>Key takeaways</w:t>
+      </w:r>
+    </w:p>
+    <w:p>
+      <w:pPr>
+        <w:shd w:val="clear" w:color="auto" w:fill="FFFFFF" w:themeFill="background1"/>
+        <w:spacing w:before="120" w:beforeAutospacing="off" w:after="240" w:afterAutospacing="off" w:line="360" w:lineRule="auto"/>
+      </w:pPr>
+      <w:r>
+        <w:rPr>
+          <w:rFonts w:ascii="Source Sans Pro" w:hAnsi="Source Sans Pro" w:eastAsia="Source Sans Pro" w:cs="Source Sans Pro"/>
+          <w:b w:val="0"/>
+          <w:bCs w:val="0"/>
+          <w:i w:val="0"/>
+          <w:iCs w:val="0"/>
+          <w:caps w:val="0"/>
+          <w:smallCaps w:val="0"/>
+          <w:noProof w:val="0"/>
+          <w:color w:val="1F1F1F"/>
+          <w:sz w:val="24"/>
+          <w:szCs w:val="24"/>
+          <w:lang w:val="pt-BR"/>
+        </w:rPr>
+        <w:t>Knowing basic Git commands and guidelines for writing better messages can help you get started with Git as well as better communicate with others.</w:t>
+      </w:r>
     </w:p>
     <w:p>
       <w:pPr>
@@ -6838,6 +10953,27 @@
       <w:szCs w:val="32"/>
     </w:rPr>
   </w:style>
+  <w:style w:type="paragraph" w:styleId="Heading2">
+    <w:uiPriority w:val="9"/>
+    <w:name w:val="heading 2"/>
+    <w:basedOn w:val="Normal"/>
+    <w:next w:val="Normal"/>
+    <w:unhideWhenUsed/>
+    <w:qFormat/>
+    <w:rsid w:val="1E8FA40B"/>
+    <w:rPr>
+      <w:rFonts w:ascii="Aptos Display" w:hAnsi="Aptos Display" w:eastAsia="Aptos Display" w:cs="" w:asciiTheme="majorAscii" w:hAnsiTheme="majorAscii" w:eastAsiaTheme="minorAscii" w:cstheme="majorEastAsia"/>
+      <w:color w:val="0F4761" w:themeColor="accent1" w:themeTint="FF" w:themeShade="BF"/>
+      <w:sz w:val="32"/>
+      <w:szCs w:val="32"/>
+    </w:rPr>
+    <w:pPr>
+      <w:keepNext w:val="1"/>
+      <w:keepLines w:val="1"/>
+      <w:spacing w:before="160" w:after="80"/>
+      <w:outlineLvl w:val="1"/>
+    </w:pPr>
+  </w:style>
 </w:styles>
 </file>
 

</xml_diff>